<commit_message>
pake permen lama ternyata
</commit_message>
<xml_diff>
--- a/SPMK_2020.docx
+++ b/SPMK_2020.docx
@@ -60,6 +60,14 @@
       </w:r>
       <w:bookmarkEnd w:id="2"/>
       <w:bookmarkEnd w:id="3"/>
+      <w:r>
+        <w:rPr>
+          <w:noProof/>
+          <w:sz w:val="22"/>
+          <w:szCs w:val="22"/>
+        </w:rPr>
+        <w:t xml:space="preserve">JENJANG JABATAN PRANATA AHLI MUDA </w:t>
+      </w:r>
       <w:r>
         <w:rPr>
           <w:noProof/>
@@ -3239,6 +3247,3194 @@
     </w:p>
     <w:p>
       <w:pPr>
+        <w:suppressAutoHyphens w:val="0"/>
+        <w:rPr>
+          <w:rFonts w:cs="Arial"/>
+          <w:b/>
+          <w:bCs/>
+          <w:noProof/>
+          <w:color w:val="000000"/>
+          <w:sz w:val="16"/>
+          <w:szCs w:val="16"/>
+          <w:lang w:eastAsia="en-US"/>
+        </w:rPr>
+      </w:pPr>
+      <w:r>
+        <w:rPr>
+          <w:rFonts w:cs="Arial"/>
+          <w:b/>
+          <w:bCs/>
+          <w:noProof/>
+          <w:color w:val="000000"/>
+          <w:sz w:val="16"/>
+          <w:szCs w:val="16"/>
+          <w:lang w:eastAsia="en-US"/>
+        </w:rPr>
+        <w:br w:type="page"/>
+      </w:r>
+    </w:p>
+    <w:p>
+      <w:pPr>
+        <w:pStyle w:val="Heading2"/>
+        <w:jc w:val="center"/>
+        <w:rPr>
+          <w:noProof/>
+          <w:sz w:val="22"/>
+          <w:szCs w:val="22"/>
+        </w:rPr>
+      </w:pPr>
+      <w:r>
+        <w:rPr>
+          <w:noProof/>
+          <w:sz w:val="22"/>
+          <w:szCs w:val="22"/>
+        </w:rPr>
+        <w:lastRenderedPageBreak/>
+        <w:t xml:space="preserve">SURAT PERNYATAAN </w:t>
+      </w:r>
+      <w:r>
+        <w:rPr>
+          <w:noProof/>
+          <w:sz w:val="22"/>
+          <w:szCs w:val="22"/>
+        </w:rPr>
+        <w:br/>
+      </w:r>
+      <w:r>
+        <w:rPr>
+          <w:noProof/>
+          <w:sz w:val="22"/>
+          <w:szCs w:val="22"/>
+        </w:rPr>
+        <w:t xml:space="preserve">MELAKUKAN KEGIATAN </w:t>
+      </w:r>
+      <w:r>
+        <w:rPr>
+          <w:noProof/>
+          <w:sz w:val="22"/>
+          <w:szCs w:val="22"/>
+        </w:rPr>
+        <w:t>SISTEM INFORMASI DAN MULTIMEDIA</w:t>
+      </w:r>
+    </w:p>
+    <w:p>
+      <w:pPr>
+        <w:rPr>
+          <w:noProof/>
+        </w:rPr>
+      </w:pPr>
+    </w:p>
+    <w:p>
+      <w:pPr>
+        <w:pStyle w:val="Default"/>
+        <w:spacing w:after="120"/>
+        <w:rPr>
+          <w:noProof/>
+          <w:sz w:val="22"/>
+          <w:szCs w:val="22"/>
+        </w:rPr>
+      </w:pPr>
+      <w:r>
+        <w:rPr>
+          <w:noProof/>
+          <w:sz w:val="22"/>
+          <w:szCs w:val="22"/>
+        </w:rPr>
+        <w:t xml:space="preserve"> </w:t>
+      </w:r>
+    </w:p>
+    <w:p>
+      <w:pPr>
+        <w:rPr>
+          <w:noProof/>
+          <w:szCs w:val="22"/>
+        </w:rPr>
+      </w:pPr>
+      <w:r>
+        <w:t>Yang bertanda tangan di bawah ini</w:t>
+      </w:r>
+      <w:r>
+        <w:rPr>
+          <w:noProof/>
+          <w:szCs w:val="22"/>
+        </w:rPr>
+        <w:tab/>
+        <w:t xml:space="preserve">: </w:t>
+      </w:r>
+    </w:p>
+    <w:p>
+      <w:pPr>
+        <w:rPr>
+          <w:noProof/>
+          <w:sz w:val="16"/>
+          <w:szCs w:val="16"/>
+        </w:rPr>
+      </w:pPr>
+    </w:p>
+    <w:p>
+      <w:pPr>
+        <w:rPr>
+          <w:noProof/>
+          <w:sz w:val="21"/>
+          <w:szCs w:val="21"/>
+        </w:rPr>
+      </w:pPr>
+      <w:r>
+        <w:rPr>
+          <w:sz w:val="21"/>
+          <w:szCs w:val="22"/>
+        </w:rPr>
+        <w:t>Nama</w:t>
+      </w:r>
+      <w:r>
+        <w:rPr>
+          <w:noProof/>
+          <w:sz w:val="21"/>
+          <w:szCs w:val="21"/>
+        </w:rPr>
+        <w:tab/>
+      </w:r>
+      <w:r>
+        <w:rPr>
+          <w:noProof/>
+          <w:sz w:val="21"/>
+          <w:szCs w:val="21"/>
+        </w:rPr>
+        <w:tab/>
+      </w:r>
+      <w:r>
+        <w:rPr>
+          <w:noProof/>
+          <w:sz w:val="21"/>
+          <w:szCs w:val="21"/>
+        </w:rPr>
+        <w:tab/>
+      </w:r>
+      <w:r>
+        <w:rPr>
+          <w:noProof/>
+          <w:sz w:val="21"/>
+          <w:szCs w:val="21"/>
+        </w:rPr>
+        <w:tab/>
+      </w:r>
+      <w:r>
+        <w:rPr>
+          <w:noProof/>
+          <w:sz w:val="21"/>
+          <w:szCs w:val="21"/>
+        </w:rPr>
+        <w:tab/>
+        <w:t>:</w:t>
+      </w:r>
+      <w:r>
+        <w:rPr>
+          <w:noProof/>
+          <w:sz w:val="21"/>
+          <w:szCs w:val="21"/>
+        </w:rPr>
+        <w:t xml:space="preserve">  </w:t>
+      </w:r>
+      <w:r>
+        <w:rPr>
+          <w:noProof/>
+          <w:sz w:val="21"/>
+          <w:szCs w:val="21"/>
+        </w:rPr>
+        <w:fldChar w:fldCharType="begin"/>
+      </w:r>
+      <w:r>
+        <w:rPr>
+          <w:noProof/>
+          <w:sz w:val="21"/>
+          <w:szCs w:val="21"/>
+        </w:rPr>
+        <w:instrText xml:space="preserve"> MERGEFIELD Nama_Kabid </w:instrText>
+      </w:r>
+      <w:r>
+        <w:rPr>
+          <w:noProof/>
+          <w:sz w:val="21"/>
+          <w:szCs w:val="21"/>
+        </w:rPr>
+        <w:fldChar w:fldCharType="separate"/>
+      </w:r>
+      <w:r>
+        <w:rPr>
+          <w:noProof/>
+          <w:sz w:val="21"/>
+          <w:szCs w:val="21"/>
+        </w:rPr>
+        <w:t>Eko Joko Murwanto, S.Kom., M.SI.</w:t>
+      </w:r>
+      <w:r>
+        <w:rPr>
+          <w:noProof/>
+          <w:sz w:val="21"/>
+          <w:szCs w:val="21"/>
+        </w:rPr>
+        <w:fldChar w:fldCharType="end"/>
+      </w:r>
+    </w:p>
+    <w:p>
+      <w:pPr>
+        <w:rPr>
+          <w:noProof/>
+          <w:sz w:val="21"/>
+          <w:szCs w:val="21"/>
+        </w:rPr>
+      </w:pPr>
+      <w:r>
+        <w:rPr>
+          <w:noProof/>
+          <w:sz w:val="21"/>
+          <w:szCs w:val="21"/>
+        </w:rPr>
+        <w:t>NIP</w:t>
+      </w:r>
+      <w:r>
+        <w:rPr>
+          <w:noProof/>
+          <w:sz w:val="21"/>
+          <w:szCs w:val="21"/>
+        </w:rPr>
+        <w:tab/>
+      </w:r>
+      <w:r>
+        <w:rPr>
+          <w:noProof/>
+          <w:sz w:val="21"/>
+          <w:szCs w:val="21"/>
+        </w:rPr>
+        <w:tab/>
+      </w:r>
+      <w:r>
+        <w:rPr>
+          <w:noProof/>
+          <w:sz w:val="21"/>
+          <w:szCs w:val="21"/>
+        </w:rPr>
+        <w:tab/>
+      </w:r>
+      <w:r>
+        <w:rPr>
+          <w:noProof/>
+          <w:sz w:val="21"/>
+          <w:szCs w:val="21"/>
+        </w:rPr>
+        <w:tab/>
+      </w:r>
+      <w:r>
+        <w:rPr>
+          <w:noProof/>
+          <w:sz w:val="21"/>
+          <w:szCs w:val="21"/>
+        </w:rPr>
+        <w:tab/>
+        <w:t>:</w:t>
+      </w:r>
+      <w:r>
+        <w:rPr>
+          <w:noProof/>
+          <w:sz w:val="21"/>
+          <w:szCs w:val="21"/>
+        </w:rPr>
+        <w:t xml:space="preserve"> </w:t>
+      </w:r>
+      <w:r>
+        <w:rPr>
+          <w:noProof/>
+          <w:sz w:val="21"/>
+          <w:szCs w:val="21"/>
+        </w:rPr>
+        <w:t xml:space="preserve"> </w:t>
+      </w:r>
+      <w:r>
+        <w:rPr>
+          <w:noProof/>
+          <w:sz w:val="21"/>
+          <w:szCs w:val="21"/>
+        </w:rPr>
+        <w:fldChar w:fldCharType="begin"/>
+      </w:r>
+      <w:r>
+        <w:rPr>
+          <w:noProof/>
+          <w:sz w:val="21"/>
+          <w:szCs w:val="21"/>
+        </w:rPr>
+        <w:instrText xml:space="preserve"> MERGEFIELD NIP_Kabid </w:instrText>
+      </w:r>
+      <w:r>
+        <w:rPr>
+          <w:noProof/>
+          <w:sz w:val="21"/>
+          <w:szCs w:val="21"/>
+        </w:rPr>
+        <w:fldChar w:fldCharType="separate"/>
+      </w:r>
+      <w:r>
+        <w:rPr>
+          <w:noProof/>
+          <w:sz w:val="21"/>
+          <w:szCs w:val="21"/>
+        </w:rPr>
+        <w:t>197505252001121001</w:t>
+      </w:r>
+      <w:r>
+        <w:rPr>
+          <w:noProof/>
+          <w:sz w:val="21"/>
+          <w:szCs w:val="21"/>
+        </w:rPr>
+        <w:fldChar w:fldCharType="end"/>
+      </w:r>
+      <w:r>
+        <w:rPr>
+          <w:noProof/>
+          <w:sz w:val="21"/>
+          <w:szCs w:val="21"/>
+        </w:rPr>
+        <w:br/>
+        <w:t>Pangkat/Golongan Ruang/TMT</w:t>
+      </w:r>
+      <w:r>
+        <w:rPr>
+          <w:noProof/>
+          <w:sz w:val="21"/>
+          <w:szCs w:val="21"/>
+        </w:rPr>
+        <w:tab/>
+        <w:t>:</w:t>
+      </w:r>
+      <w:r>
+        <w:rPr>
+          <w:noProof/>
+          <w:sz w:val="21"/>
+          <w:szCs w:val="21"/>
+        </w:rPr>
+        <w:t xml:space="preserve">  </w:t>
+      </w:r>
+      <w:r>
+        <w:rPr>
+          <w:noProof/>
+          <w:sz w:val="21"/>
+          <w:szCs w:val="21"/>
+        </w:rPr>
+        <w:fldChar w:fldCharType="begin"/>
+      </w:r>
+      <w:r>
+        <w:rPr>
+          <w:noProof/>
+          <w:sz w:val="21"/>
+          <w:szCs w:val="21"/>
+        </w:rPr>
+        <w:instrText xml:space="preserve"> MERGEFIELD Pangkat_Kabid </w:instrText>
+      </w:r>
+      <w:r>
+        <w:rPr>
+          <w:noProof/>
+          <w:sz w:val="21"/>
+          <w:szCs w:val="21"/>
+        </w:rPr>
+        <w:fldChar w:fldCharType="separate"/>
+      </w:r>
+      <w:r>
+        <w:rPr>
+          <w:noProof/>
+          <w:sz w:val="21"/>
+          <w:szCs w:val="21"/>
+        </w:rPr>
+        <w:t>Pembina</w:t>
+      </w:r>
+      <w:r>
+        <w:rPr>
+          <w:noProof/>
+          <w:sz w:val="21"/>
+          <w:szCs w:val="21"/>
+        </w:rPr>
+        <w:fldChar w:fldCharType="end"/>
+      </w:r>
+      <w:r>
+        <w:rPr>
+          <w:noProof/>
+          <w:sz w:val="21"/>
+          <w:szCs w:val="21"/>
+        </w:rPr>
+        <w:t xml:space="preserve"> / </w:t>
+      </w:r>
+      <w:r>
+        <w:rPr>
+          <w:noProof/>
+          <w:sz w:val="21"/>
+          <w:szCs w:val="21"/>
+        </w:rPr>
+        <w:fldChar w:fldCharType="begin"/>
+      </w:r>
+      <w:r>
+        <w:rPr>
+          <w:noProof/>
+          <w:sz w:val="21"/>
+          <w:szCs w:val="21"/>
+        </w:rPr>
+        <w:instrText xml:space="preserve"> MERGEFIELD Golongan_Kabid </w:instrText>
+      </w:r>
+      <w:r>
+        <w:rPr>
+          <w:noProof/>
+          <w:sz w:val="21"/>
+          <w:szCs w:val="21"/>
+        </w:rPr>
+        <w:fldChar w:fldCharType="separate"/>
+      </w:r>
+      <w:r>
+        <w:rPr>
+          <w:noProof/>
+          <w:sz w:val="21"/>
+          <w:szCs w:val="21"/>
+        </w:rPr>
+        <w:t>IV/a</w:t>
+      </w:r>
+      <w:r>
+        <w:rPr>
+          <w:noProof/>
+          <w:sz w:val="21"/>
+          <w:szCs w:val="21"/>
+        </w:rPr>
+        <w:fldChar w:fldCharType="end"/>
+      </w:r>
+      <w:r>
+        <w:rPr>
+          <w:noProof/>
+          <w:sz w:val="21"/>
+          <w:szCs w:val="21"/>
+        </w:rPr>
+        <w:t xml:space="preserve"> / </w:t>
+      </w:r>
+      <w:r>
+        <w:rPr>
+          <w:noProof/>
+          <w:sz w:val="21"/>
+          <w:szCs w:val="21"/>
+        </w:rPr>
+        <w:fldChar w:fldCharType="begin"/>
+      </w:r>
+      <w:r>
+        <w:rPr>
+          <w:noProof/>
+          <w:sz w:val="21"/>
+          <w:szCs w:val="21"/>
+        </w:rPr>
+        <w:instrText xml:space="preserve"> MERGEFIELD TMT_Kabid </w:instrText>
+      </w:r>
+      <w:r>
+        <w:rPr>
+          <w:noProof/>
+          <w:sz w:val="21"/>
+          <w:szCs w:val="21"/>
+        </w:rPr>
+        <w:fldChar w:fldCharType="separate"/>
+      </w:r>
+      <w:r>
+        <w:rPr>
+          <w:noProof/>
+          <w:sz w:val="21"/>
+          <w:szCs w:val="21"/>
+        </w:rPr>
+        <w:t>4/1/2018</w:t>
+      </w:r>
+      <w:r>
+        <w:rPr>
+          <w:noProof/>
+          <w:sz w:val="21"/>
+          <w:szCs w:val="21"/>
+        </w:rPr>
+        <w:fldChar w:fldCharType="end"/>
+      </w:r>
+      <w:r>
+        <w:rPr>
+          <w:noProof/>
+          <w:sz w:val="21"/>
+          <w:szCs w:val="21"/>
+        </w:rPr>
+        <w:br/>
+        <w:t>Jabatan</w:t>
+      </w:r>
+      <w:r>
+        <w:rPr>
+          <w:noProof/>
+          <w:sz w:val="21"/>
+          <w:szCs w:val="21"/>
+        </w:rPr>
+        <w:tab/>
+      </w:r>
+      <w:r>
+        <w:rPr>
+          <w:noProof/>
+          <w:sz w:val="21"/>
+          <w:szCs w:val="21"/>
+        </w:rPr>
+        <w:tab/>
+      </w:r>
+      <w:r>
+        <w:rPr>
+          <w:noProof/>
+          <w:sz w:val="21"/>
+          <w:szCs w:val="21"/>
+        </w:rPr>
+        <w:tab/>
+      </w:r>
+      <w:r>
+        <w:rPr>
+          <w:noProof/>
+          <w:sz w:val="21"/>
+          <w:szCs w:val="21"/>
+        </w:rPr>
+        <w:tab/>
+        <w:t>:</w:t>
+      </w:r>
+      <w:r>
+        <w:rPr>
+          <w:noProof/>
+          <w:sz w:val="21"/>
+          <w:szCs w:val="21"/>
+        </w:rPr>
+        <w:t xml:space="preserve">  </w:t>
+      </w:r>
+      <w:r>
+        <w:rPr>
+          <w:noProof/>
+          <w:sz w:val="21"/>
+          <w:szCs w:val="21"/>
+        </w:rPr>
+        <w:fldChar w:fldCharType="begin"/>
+      </w:r>
+      <w:r>
+        <w:rPr>
+          <w:noProof/>
+          <w:sz w:val="21"/>
+          <w:szCs w:val="21"/>
+        </w:rPr>
+        <w:instrText xml:space="preserve"> MERGEFIELD Jabatan_Kabid </w:instrText>
+      </w:r>
+      <w:r>
+        <w:rPr>
+          <w:noProof/>
+          <w:sz w:val="21"/>
+          <w:szCs w:val="21"/>
+        </w:rPr>
+        <w:fldChar w:fldCharType="separate"/>
+      </w:r>
+      <w:r>
+        <w:rPr>
+          <w:noProof/>
+          <w:sz w:val="21"/>
+          <w:szCs w:val="21"/>
+        </w:rPr>
+        <w:t>Kasubbid Kam Aplikasi Bid Jamkam</w:t>
+      </w:r>
+      <w:r>
+        <w:rPr>
+          <w:noProof/>
+          <w:sz w:val="21"/>
+          <w:szCs w:val="21"/>
+        </w:rPr>
+        <w:fldChar w:fldCharType="end"/>
+      </w:r>
+      <w:r>
+        <w:rPr>
+          <w:noProof/>
+          <w:sz w:val="21"/>
+          <w:szCs w:val="21"/>
+        </w:rPr>
+        <w:br/>
+        <w:t>Unit kerja</w:t>
+      </w:r>
+      <w:r>
+        <w:rPr>
+          <w:noProof/>
+          <w:sz w:val="21"/>
+          <w:szCs w:val="21"/>
+        </w:rPr>
+        <w:tab/>
+      </w:r>
+      <w:r>
+        <w:rPr>
+          <w:noProof/>
+          <w:sz w:val="21"/>
+          <w:szCs w:val="21"/>
+        </w:rPr>
+        <w:tab/>
+      </w:r>
+      <w:r>
+        <w:rPr>
+          <w:noProof/>
+          <w:sz w:val="21"/>
+          <w:szCs w:val="21"/>
+        </w:rPr>
+        <w:tab/>
+      </w:r>
+      <w:r>
+        <w:rPr>
+          <w:noProof/>
+          <w:sz w:val="21"/>
+          <w:szCs w:val="21"/>
+        </w:rPr>
+        <w:tab/>
+        <w:t>:</w:t>
+      </w:r>
+      <w:r>
+        <w:rPr>
+          <w:noProof/>
+          <w:sz w:val="21"/>
+          <w:szCs w:val="21"/>
+        </w:rPr>
+        <w:t xml:space="preserve">  </w:t>
+      </w:r>
+      <w:r>
+        <w:rPr>
+          <w:noProof/>
+          <w:sz w:val="21"/>
+          <w:szCs w:val="21"/>
+        </w:rPr>
+        <w:fldChar w:fldCharType="begin"/>
+      </w:r>
+      <w:r>
+        <w:rPr>
+          <w:noProof/>
+          <w:sz w:val="21"/>
+          <w:szCs w:val="21"/>
+        </w:rPr>
+        <w:instrText xml:space="preserve"> MERGEFIELD Unit_kerja_Kabid </w:instrText>
+      </w:r>
+      <w:r>
+        <w:rPr>
+          <w:noProof/>
+          <w:sz w:val="21"/>
+          <w:szCs w:val="21"/>
+        </w:rPr>
+        <w:fldChar w:fldCharType="separate"/>
+      </w:r>
+      <w:r>
+        <w:rPr>
+          <w:noProof/>
+          <w:sz w:val="21"/>
+          <w:szCs w:val="21"/>
+        </w:rPr>
+        <w:t>Pusat Pertahanan Siber Bainstrahan Kemhan</w:t>
+      </w:r>
+      <w:r>
+        <w:rPr>
+          <w:noProof/>
+          <w:sz w:val="21"/>
+          <w:szCs w:val="21"/>
+        </w:rPr>
+        <w:fldChar w:fldCharType="end"/>
+      </w:r>
+    </w:p>
+    <w:p>
+      <w:pPr>
+        <w:rPr>
+          <w:noProof/>
+          <w:sz w:val="21"/>
+          <w:szCs w:val="21"/>
+        </w:rPr>
+      </w:pPr>
+    </w:p>
+    <w:p>
+      <w:pPr>
+        <w:rPr>
+          <w:noProof/>
+          <w:sz w:val="21"/>
+          <w:szCs w:val="21"/>
+        </w:rPr>
+      </w:pPr>
+      <w:r>
+        <w:rPr>
+          <w:noProof/>
+          <w:sz w:val="21"/>
+          <w:szCs w:val="21"/>
+        </w:rPr>
+        <w:t xml:space="preserve">Menyatakan bahwa </w:t>
+      </w:r>
+      <w:r>
+        <w:rPr>
+          <w:noProof/>
+          <w:sz w:val="21"/>
+          <w:szCs w:val="21"/>
+        </w:rPr>
+        <w:tab/>
+        <w:t xml:space="preserve">: </w:t>
+      </w:r>
+    </w:p>
+    <w:p>
+      <w:pPr>
+        <w:rPr>
+          <w:noProof/>
+          <w:sz w:val="15"/>
+          <w:szCs w:val="15"/>
+        </w:rPr>
+      </w:pPr>
+    </w:p>
+    <w:p>
+      <w:pPr>
+        <w:rPr>
+          <w:noProof/>
+          <w:sz w:val="21"/>
+          <w:szCs w:val="21"/>
+        </w:rPr>
+      </w:pPr>
+      <w:r>
+        <w:rPr>
+          <w:noProof/>
+          <w:sz w:val="21"/>
+          <w:szCs w:val="21"/>
+        </w:rPr>
+        <w:t>Nama</w:t>
+      </w:r>
+      <w:r>
+        <w:rPr>
+          <w:noProof/>
+          <w:sz w:val="21"/>
+          <w:szCs w:val="21"/>
+        </w:rPr>
+        <w:tab/>
+      </w:r>
+      <w:r>
+        <w:rPr>
+          <w:noProof/>
+          <w:sz w:val="21"/>
+          <w:szCs w:val="21"/>
+        </w:rPr>
+        <w:tab/>
+      </w:r>
+      <w:r>
+        <w:rPr>
+          <w:noProof/>
+          <w:sz w:val="21"/>
+          <w:szCs w:val="21"/>
+        </w:rPr>
+        <w:tab/>
+      </w:r>
+      <w:r>
+        <w:rPr>
+          <w:noProof/>
+          <w:sz w:val="21"/>
+          <w:szCs w:val="21"/>
+        </w:rPr>
+        <w:tab/>
+      </w:r>
+      <w:r>
+        <w:rPr>
+          <w:noProof/>
+          <w:sz w:val="21"/>
+          <w:szCs w:val="21"/>
+        </w:rPr>
+        <w:tab/>
+        <w:t>:</w:t>
+      </w:r>
+      <w:r>
+        <w:rPr>
+          <w:noProof/>
+          <w:sz w:val="21"/>
+          <w:szCs w:val="21"/>
+        </w:rPr>
+        <w:t xml:space="preserve">  </w:t>
+      </w:r>
+      <w:r>
+        <w:rPr>
+          <w:noProof/>
+          <w:sz w:val="21"/>
+          <w:szCs w:val="21"/>
+        </w:rPr>
+        <w:fldChar w:fldCharType="begin"/>
+      </w:r>
+      <w:r>
+        <w:rPr>
+          <w:noProof/>
+          <w:sz w:val="21"/>
+          <w:szCs w:val="21"/>
+        </w:rPr>
+        <w:instrText xml:space="preserve"> MERGEFIELD Nama </w:instrText>
+      </w:r>
+      <w:r>
+        <w:rPr>
+          <w:noProof/>
+          <w:sz w:val="21"/>
+          <w:szCs w:val="21"/>
+        </w:rPr>
+        <w:fldChar w:fldCharType="separate"/>
+      </w:r>
+      <w:r>
+        <w:rPr>
+          <w:noProof/>
+          <w:sz w:val="21"/>
+          <w:szCs w:val="21"/>
+        </w:rPr>
+        <w:t>Taufiqurrahman, S.SI.</w:t>
+      </w:r>
+      <w:r>
+        <w:rPr>
+          <w:noProof/>
+          <w:sz w:val="21"/>
+          <w:szCs w:val="21"/>
+        </w:rPr>
+        <w:fldChar w:fldCharType="end"/>
+      </w:r>
+    </w:p>
+    <w:p>
+      <w:pPr>
+        <w:rPr>
+          <w:noProof/>
+          <w:sz w:val="21"/>
+          <w:szCs w:val="21"/>
+        </w:rPr>
+      </w:pPr>
+      <w:r>
+        <w:rPr>
+          <w:noProof/>
+          <w:sz w:val="21"/>
+          <w:szCs w:val="21"/>
+        </w:rPr>
+        <w:t>NIP</w:t>
+      </w:r>
+      <w:r>
+        <w:rPr>
+          <w:noProof/>
+          <w:sz w:val="21"/>
+          <w:szCs w:val="21"/>
+        </w:rPr>
+        <w:tab/>
+      </w:r>
+      <w:r>
+        <w:rPr>
+          <w:noProof/>
+          <w:sz w:val="21"/>
+          <w:szCs w:val="21"/>
+        </w:rPr>
+        <w:tab/>
+      </w:r>
+      <w:r>
+        <w:rPr>
+          <w:noProof/>
+          <w:sz w:val="21"/>
+          <w:szCs w:val="21"/>
+        </w:rPr>
+        <w:tab/>
+      </w:r>
+      <w:r>
+        <w:rPr>
+          <w:noProof/>
+          <w:sz w:val="21"/>
+          <w:szCs w:val="21"/>
+        </w:rPr>
+        <w:tab/>
+      </w:r>
+      <w:r>
+        <w:rPr>
+          <w:noProof/>
+          <w:sz w:val="21"/>
+          <w:szCs w:val="21"/>
+        </w:rPr>
+        <w:tab/>
+        <w:t>:</w:t>
+      </w:r>
+      <w:r>
+        <w:rPr>
+          <w:noProof/>
+          <w:sz w:val="21"/>
+          <w:szCs w:val="21"/>
+        </w:rPr>
+        <w:t xml:space="preserve">  </w:t>
+      </w:r>
+      <w:r>
+        <w:rPr>
+          <w:noProof/>
+          <w:sz w:val="21"/>
+          <w:szCs w:val="21"/>
+        </w:rPr>
+        <w:fldChar w:fldCharType="begin"/>
+      </w:r>
+      <w:r>
+        <w:rPr>
+          <w:noProof/>
+          <w:sz w:val="21"/>
+          <w:szCs w:val="21"/>
+        </w:rPr>
+        <w:instrText xml:space="preserve"> MERGEFIELD NIP </w:instrText>
+      </w:r>
+      <w:r>
+        <w:rPr>
+          <w:noProof/>
+          <w:sz w:val="21"/>
+          <w:szCs w:val="21"/>
+        </w:rPr>
+        <w:fldChar w:fldCharType="separate"/>
+      </w:r>
+      <w:r>
+        <w:rPr>
+          <w:noProof/>
+          <w:sz w:val="21"/>
+          <w:szCs w:val="21"/>
+        </w:rPr>
+        <w:t>198904272018021001</w:t>
+      </w:r>
+      <w:r>
+        <w:rPr>
+          <w:noProof/>
+          <w:sz w:val="21"/>
+          <w:szCs w:val="21"/>
+        </w:rPr>
+        <w:fldChar w:fldCharType="end"/>
+      </w:r>
+      <w:r>
+        <w:rPr>
+          <w:noProof/>
+          <w:sz w:val="21"/>
+          <w:szCs w:val="21"/>
+        </w:rPr>
+        <w:br/>
+        <w:t>Pangkat/Golongan Ruang/TMT</w:t>
+      </w:r>
+      <w:r>
+        <w:rPr>
+          <w:noProof/>
+          <w:sz w:val="21"/>
+          <w:szCs w:val="21"/>
+        </w:rPr>
+        <w:tab/>
+        <w:t>:</w:t>
+      </w:r>
+      <w:r>
+        <w:rPr>
+          <w:noProof/>
+          <w:sz w:val="21"/>
+          <w:szCs w:val="21"/>
+        </w:rPr>
+        <w:t xml:space="preserve">  </w:t>
+      </w:r>
+      <w:r>
+        <w:rPr>
+          <w:noProof/>
+          <w:sz w:val="21"/>
+          <w:szCs w:val="21"/>
+        </w:rPr>
+        <w:fldChar w:fldCharType="begin"/>
+      </w:r>
+      <w:r>
+        <w:rPr>
+          <w:noProof/>
+          <w:sz w:val="21"/>
+          <w:szCs w:val="21"/>
+        </w:rPr>
+        <w:instrText xml:space="preserve"> MERGEFIELD Pangkat </w:instrText>
+      </w:r>
+      <w:r>
+        <w:rPr>
+          <w:noProof/>
+          <w:sz w:val="21"/>
+          <w:szCs w:val="21"/>
+        </w:rPr>
+        <w:fldChar w:fldCharType="separate"/>
+      </w:r>
+      <w:r>
+        <w:rPr>
+          <w:noProof/>
+          <w:sz w:val="21"/>
+          <w:szCs w:val="21"/>
+        </w:rPr>
+        <w:t>Penata Muda</w:t>
+      </w:r>
+      <w:r>
+        <w:rPr>
+          <w:noProof/>
+          <w:sz w:val="21"/>
+          <w:szCs w:val="21"/>
+        </w:rPr>
+        <w:fldChar w:fldCharType="end"/>
+      </w:r>
+      <w:r>
+        <w:rPr>
+          <w:noProof/>
+          <w:sz w:val="21"/>
+          <w:szCs w:val="21"/>
+        </w:rPr>
+        <w:t xml:space="preserve"> / </w:t>
+      </w:r>
+      <w:r>
+        <w:rPr>
+          <w:noProof/>
+          <w:sz w:val="21"/>
+          <w:szCs w:val="21"/>
+        </w:rPr>
+        <w:fldChar w:fldCharType="begin"/>
+      </w:r>
+      <w:r>
+        <w:rPr>
+          <w:noProof/>
+          <w:sz w:val="21"/>
+          <w:szCs w:val="21"/>
+        </w:rPr>
+        <w:instrText xml:space="preserve"> MERGEFIELD Golongan_Ruang </w:instrText>
+      </w:r>
+      <w:r>
+        <w:rPr>
+          <w:noProof/>
+          <w:sz w:val="21"/>
+          <w:szCs w:val="21"/>
+        </w:rPr>
+        <w:fldChar w:fldCharType="separate"/>
+      </w:r>
+      <w:r>
+        <w:rPr>
+          <w:noProof/>
+          <w:sz w:val="21"/>
+          <w:szCs w:val="21"/>
+        </w:rPr>
+        <w:t>III/a</w:t>
+      </w:r>
+      <w:r>
+        <w:rPr>
+          <w:noProof/>
+          <w:sz w:val="21"/>
+          <w:szCs w:val="21"/>
+        </w:rPr>
+        <w:fldChar w:fldCharType="end"/>
+      </w:r>
+      <w:r>
+        <w:rPr>
+          <w:noProof/>
+          <w:sz w:val="21"/>
+          <w:szCs w:val="21"/>
+        </w:rPr>
+        <w:t xml:space="preserve"> / </w:t>
+      </w:r>
+      <w:r>
+        <w:rPr>
+          <w:noProof/>
+          <w:sz w:val="21"/>
+          <w:szCs w:val="21"/>
+        </w:rPr>
+        <w:fldChar w:fldCharType="begin"/>
+      </w:r>
+      <w:r>
+        <w:rPr>
+          <w:noProof/>
+          <w:sz w:val="21"/>
+          <w:szCs w:val="21"/>
+        </w:rPr>
+        <w:instrText xml:space="preserve"> MERGEFIELD TMT </w:instrText>
+      </w:r>
+      <w:r>
+        <w:rPr>
+          <w:noProof/>
+          <w:sz w:val="21"/>
+          <w:szCs w:val="21"/>
+        </w:rPr>
+        <w:fldChar w:fldCharType="separate"/>
+      </w:r>
+      <w:r>
+        <w:rPr>
+          <w:noProof/>
+          <w:sz w:val="21"/>
+          <w:szCs w:val="21"/>
+        </w:rPr>
+        <w:t>3/1/2019</w:t>
+      </w:r>
+      <w:r>
+        <w:rPr>
+          <w:noProof/>
+          <w:sz w:val="21"/>
+          <w:szCs w:val="21"/>
+        </w:rPr>
+        <w:fldChar w:fldCharType="end"/>
+      </w:r>
+      <w:r>
+        <w:rPr>
+          <w:noProof/>
+          <w:sz w:val="21"/>
+          <w:szCs w:val="21"/>
+        </w:rPr>
+        <w:br/>
+        <w:t>Jabatan</w:t>
+      </w:r>
+      <w:r>
+        <w:rPr>
+          <w:noProof/>
+          <w:sz w:val="21"/>
+          <w:szCs w:val="21"/>
+        </w:rPr>
+        <w:tab/>
+      </w:r>
+      <w:r>
+        <w:rPr>
+          <w:noProof/>
+          <w:sz w:val="21"/>
+          <w:szCs w:val="21"/>
+        </w:rPr>
+        <w:tab/>
+      </w:r>
+      <w:r>
+        <w:rPr>
+          <w:noProof/>
+          <w:sz w:val="21"/>
+          <w:szCs w:val="21"/>
+        </w:rPr>
+        <w:tab/>
+      </w:r>
+      <w:r>
+        <w:rPr>
+          <w:noProof/>
+          <w:sz w:val="21"/>
+          <w:szCs w:val="21"/>
+        </w:rPr>
+        <w:tab/>
+        <w:t>:</w:t>
+      </w:r>
+      <w:r>
+        <w:rPr>
+          <w:noProof/>
+          <w:sz w:val="21"/>
+          <w:szCs w:val="21"/>
+        </w:rPr>
+        <w:t xml:space="preserve">  </w:t>
+      </w:r>
+      <w:r>
+        <w:rPr>
+          <w:noProof/>
+          <w:sz w:val="21"/>
+          <w:szCs w:val="21"/>
+        </w:rPr>
+        <w:fldChar w:fldCharType="begin"/>
+      </w:r>
+      <w:r>
+        <w:rPr>
+          <w:noProof/>
+          <w:sz w:val="21"/>
+          <w:szCs w:val="21"/>
+        </w:rPr>
+        <w:instrText xml:space="preserve"> MERGEFIELD Jabatan </w:instrText>
+      </w:r>
+      <w:r>
+        <w:rPr>
+          <w:noProof/>
+          <w:sz w:val="21"/>
+          <w:szCs w:val="21"/>
+        </w:rPr>
+        <w:fldChar w:fldCharType="separate"/>
+      </w:r>
+      <w:r>
+        <w:rPr>
+          <w:noProof/>
+          <w:sz w:val="21"/>
+          <w:szCs w:val="21"/>
+        </w:rPr>
+        <w:t>Pranata Komputer Ahli Pertama</w:t>
+      </w:r>
+      <w:r>
+        <w:rPr>
+          <w:noProof/>
+          <w:sz w:val="21"/>
+          <w:szCs w:val="21"/>
+        </w:rPr>
+        <w:fldChar w:fldCharType="end"/>
+      </w:r>
+      <w:r>
+        <w:rPr>
+          <w:noProof/>
+          <w:sz w:val="21"/>
+          <w:szCs w:val="21"/>
+        </w:rPr>
+        <w:tab/>
+      </w:r>
+      <w:r>
+        <w:rPr>
+          <w:noProof/>
+          <w:sz w:val="21"/>
+          <w:szCs w:val="21"/>
+        </w:rPr>
+        <w:tab/>
+      </w:r>
+    </w:p>
+    <w:p>
+      <w:pPr>
+        <w:rPr>
+          <w:noProof/>
+          <w:sz w:val="21"/>
+          <w:szCs w:val="21"/>
+        </w:rPr>
+      </w:pPr>
+      <w:r>
+        <w:rPr>
+          <w:noProof/>
+          <w:sz w:val="21"/>
+          <w:szCs w:val="21"/>
+        </w:rPr>
+        <w:t>Unit kerja</w:t>
+      </w:r>
+      <w:r>
+        <w:rPr>
+          <w:noProof/>
+          <w:sz w:val="21"/>
+          <w:szCs w:val="21"/>
+        </w:rPr>
+        <w:tab/>
+      </w:r>
+      <w:r>
+        <w:rPr>
+          <w:noProof/>
+          <w:sz w:val="21"/>
+          <w:szCs w:val="21"/>
+        </w:rPr>
+        <w:tab/>
+      </w:r>
+      <w:r>
+        <w:rPr>
+          <w:noProof/>
+          <w:sz w:val="21"/>
+          <w:szCs w:val="21"/>
+        </w:rPr>
+        <w:tab/>
+      </w:r>
+      <w:r>
+        <w:rPr>
+          <w:noProof/>
+          <w:sz w:val="21"/>
+          <w:szCs w:val="21"/>
+        </w:rPr>
+        <w:tab/>
+        <w:t>:</w:t>
+      </w:r>
+      <w:r>
+        <w:rPr>
+          <w:noProof/>
+          <w:sz w:val="21"/>
+          <w:szCs w:val="21"/>
+        </w:rPr>
+        <w:t xml:space="preserve">  </w:t>
+      </w:r>
+      <w:r>
+        <w:rPr>
+          <w:noProof/>
+          <w:sz w:val="21"/>
+          <w:szCs w:val="21"/>
+        </w:rPr>
+        <w:fldChar w:fldCharType="begin"/>
+      </w:r>
+      <w:r>
+        <w:rPr>
+          <w:noProof/>
+          <w:sz w:val="21"/>
+          <w:szCs w:val="21"/>
+        </w:rPr>
+        <w:instrText xml:space="preserve"> MERGEFIELD Unit_Kerja </w:instrText>
+      </w:r>
+      <w:r>
+        <w:rPr>
+          <w:noProof/>
+          <w:sz w:val="21"/>
+          <w:szCs w:val="21"/>
+        </w:rPr>
+        <w:fldChar w:fldCharType="separate"/>
+      </w:r>
+      <w:r>
+        <w:rPr>
+          <w:noProof/>
+          <w:sz w:val="21"/>
+          <w:szCs w:val="21"/>
+        </w:rPr>
+        <w:t>Pusat Pertahanan Siber Bainstrahan Kemhan</w:t>
+      </w:r>
+      <w:r>
+        <w:rPr>
+          <w:noProof/>
+          <w:sz w:val="21"/>
+          <w:szCs w:val="21"/>
+        </w:rPr>
+        <w:fldChar w:fldCharType="end"/>
+      </w:r>
+    </w:p>
+    <w:p>
+      <w:pPr>
+        <w:rPr>
+          <w:noProof/>
+        </w:rPr>
+      </w:pPr>
+    </w:p>
+    <w:p>
+      <w:pPr>
+        <w:rPr>
+          <w:noProof/>
+          <w:szCs w:val="22"/>
+        </w:rPr>
+      </w:pPr>
+      <w:r>
+        <w:rPr>
+          <w:noProof/>
+        </w:rPr>
+        <w:br/>
+      </w:r>
+      <w:r>
+        <w:rPr>
+          <w:noProof/>
+          <w:szCs w:val="22"/>
+        </w:rPr>
+        <w:t xml:space="preserve">Telah melakukan kegiatan </w:t>
+      </w:r>
+      <w:r>
+        <w:rPr>
+          <w:noProof/>
+          <w:szCs w:val="22"/>
+        </w:rPr>
+        <w:t>sistem informasi dan multimedia sebagai berikut</w:t>
+      </w:r>
+      <w:r>
+        <w:rPr>
+          <w:noProof/>
+          <w:szCs w:val="22"/>
+        </w:rPr>
+        <w:t xml:space="preserve"> : </w:t>
+      </w:r>
+    </w:p>
+    <w:tbl>
+      <w:tblPr>
+        <w:tblpPr w:leftFromText="180" w:rightFromText="180" w:vertAnchor="text" w:horzAnchor="margin" w:tblpXSpec="center" w:tblpY="83"/>
+        <w:tblW w:w="9561" w:type="dxa"/>
+        <w:tblBorders>
+          <w:top w:val="single" w:sz="4" w:space="0" w:color="auto"/>
+          <w:left w:val="single" w:sz="4" w:space="0" w:color="auto"/>
+          <w:bottom w:val="single" w:sz="4" w:space="0" w:color="auto"/>
+          <w:right w:val="single" w:sz="4" w:space="0" w:color="auto"/>
+          <w:insideH w:val="single" w:sz="4" w:space="0" w:color="auto"/>
+          <w:insideV w:val="single" w:sz="4" w:space="0" w:color="auto"/>
+        </w:tblBorders>
+        <w:tblLayout w:type="fixed"/>
+        <w:tblLook w:val="0000" w:firstRow="0" w:lastRow="0" w:firstColumn="0" w:lastColumn="0" w:noHBand="0" w:noVBand="0"/>
+      </w:tblPr>
+      <w:tblGrid>
+        <w:gridCol w:w="562"/>
+        <w:gridCol w:w="1843"/>
+        <w:gridCol w:w="1285"/>
+        <w:gridCol w:w="1414"/>
+        <w:gridCol w:w="1128"/>
+        <w:gridCol w:w="1134"/>
+        <w:gridCol w:w="6"/>
+        <w:gridCol w:w="2189"/>
+      </w:tblGrid>
+      <w:tr>
+        <w:trPr>
+          <w:trHeight w:val="509"/>
+        </w:trPr>
+        <w:tc>
+          <w:tcPr>
+            <w:tcW w:w="562" w:type="dxa"/>
+            <w:vAlign w:val="center"/>
+          </w:tcPr>
+          <w:p>
+            <w:pPr>
+              <w:jc w:val="center"/>
+              <w:rPr>
+                <w:b/>
+                <w:bCs/>
+                <w:noProof/>
+                <w:sz w:val="20"/>
+                <w:szCs w:val="20"/>
+              </w:rPr>
+            </w:pPr>
+            <w:r>
+              <w:rPr>
+                <w:b/>
+                <w:bCs/>
+                <w:noProof/>
+                <w:sz w:val="20"/>
+                <w:szCs w:val="20"/>
+              </w:rPr>
+              <w:t>No</w:t>
+            </w:r>
+          </w:p>
+        </w:tc>
+        <w:tc>
+          <w:tcPr>
+            <w:tcW w:w="1843" w:type="dxa"/>
+            <w:vAlign w:val="center"/>
+          </w:tcPr>
+          <w:p>
+            <w:pPr>
+              <w:jc w:val="center"/>
+              <w:rPr>
+                <w:b/>
+                <w:bCs/>
+                <w:noProof/>
+                <w:sz w:val="20"/>
+                <w:szCs w:val="20"/>
+              </w:rPr>
+            </w:pPr>
+            <w:r>
+              <w:rPr>
+                <w:b/>
+                <w:bCs/>
+                <w:noProof/>
+                <w:sz w:val="20"/>
+                <w:szCs w:val="20"/>
+              </w:rPr>
+              <w:t>Uraian Kegiatan</w:t>
+            </w:r>
+          </w:p>
+        </w:tc>
+        <w:tc>
+          <w:tcPr>
+            <w:tcW w:w="1285" w:type="dxa"/>
+            <w:vAlign w:val="center"/>
+          </w:tcPr>
+          <w:p>
+            <w:pPr>
+              <w:jc w:val="center"/>
+              <w:rPr>
+                <w:b/>
+                <w:bCs/>
+                <w:noProof/>
+                <w:sz w:val="20"/>
+                <w:szCs w:val="20"/>
+              </w:rPr>
+            </w:pPr>
+            <w:r>
+              <w:rPr>
+                <w:b/>
+                <w:bCs/>
+                <w:noProof/>
+                <w:sz w:val="20"/>
+                <w:szCs w:val="20"/>
+              </w:rPr>
+              <w:t xml:space="preserve">Tanggal </w:t>
+            </w:r>
+          </w:p>
+        </w:tc>
+        <w:tc>
+          <w:tcPr>
+            <w:tcW w:w="1414" w:type="dxa"/>
+            <w:vAlign w:val="center"/>
+          </w:tcPr>
+          <w:p>
+            <w:pPr>
+              <w:jc w:val="center"/>
+              <w:rPr>
+                <w:b/>
+                <w:bCs/>
+                <w:noProof/>
+                <w:sz w:val="20"/>
+                <w:szCs w:val="20"/>
+              </w:rPr>
+            </w:pPr>
+            <w:r>
+              <w:rPr>
+                <w:b/>
+                <w:bCs/>
+                <w:noProof/>
+                <w:sz w:val="20"/>
+                <w:szCs w:val="20"/>
+              </w:rPr>
+              <w:t>Satuan Hasil</w:t>
+            </w:r>
+          </w:p>
+        </w:tc>
+        <w:tc>
+          <w:tcPr>
+            <w:tcW w:w="1128" w:type="dxa"/>
+            <w:vAlign w:val="center"/>
+          </w:tcPr>
+          <w:p>
+            <w:pPr>
+              <w:jc w:val="center"/>
+              <w:rPr>
+                <w:b/>
+                <w:bCs/>
+                <w:noProof/>
+                <w:sz w:val="20"/>
+                <w:szCs w:val="20"/>
+              </w:rPr>
+            </w:pPr>
+            <w:r>
+              <w:rPr>
+                <w:b/>
+                <w:bCs/>
+                <w:noProof/>
+                <w:sz w:val="20"/>
+                <w:szCs w:val="20"/>
+              </w:rPr>
+              <w:t>Jumlah Volume Kegiatan</w:t>
+            </w:r>
+          </w:p>
+        </w:tc>
+        <w:tc>
+          <w:tcPr>
+            <w:tcW w:w="1140" w:type="dxa"/>
+            <w:gridSpan w:val="2"/>
+            <w:vAlign w:val="center"/>
+          </w:tcPr>
+          <w:p>
+            <w:pPr>
+              <w:jc w:val="center"/>
+              <w:rPr>
+                <w:b/>
+                <w:bCs/>
+                <w:noProof/>
+                <w:sz w:val="20"/>
+                <w:szCs w:val="20"/>
+              </w:rPr>
+            </w:pPr>
+            <w:r>
+              <w:rPr>
+                <w:b/>
+                <w:bCs/>
+                <w:noProof/>
+                <w:sz w:val="20"/>
+                <w:szCs w:val="20"/>
+              </w:rPr>
+              <w:t>Jumlah Angka Kredit</w:t>
+            </w:r>
+          </w:p>
+        </w:tc>
+        <w:tc>
+          <w:tcPr>
+            <w:tcW w:w="2189" w:type="dxa"/>
+            <w:vAlign w:val="center"/>
+          </w:tcPr>
+          <w:p>
+            <w:pPr>
+              <w:jc w:val="center"/>
+              <w:rPr>
+                <w:b/>
+                <w:bCs/>
+                <w:noProof/>
+                <w:sz w:val="20"/>
+                <w:szCs w:val="20"/>
+              </w:rPr>
+            </w:pPr>
+            <w:r>
+              <w:rPr>
+                <w:b/>
+                <w:bCs/>
+                <w:noProof/>
+                <w:sz w:val="20"/>
+                <w:szCs w:val="20"/>
+              </w:rPr>
+              <w:t>Keterangan</w:t>
+            </w:r>
+          </w:p>
+        </w:tc>
+      </w:tr>
+      <w:tr>
+        <w:trPr>
+          <w:trHeight w:val="251"/>
+        </w:trPr>
+        <w:tc>
+          <w:tcPr>
+            <w:tcW w:w="562" w:type="dxa"/>
+          </w:tcPr>
+          <w:p>
+            <w:pPr>
+              <w:jc w:val="center"/>
+              <w:rPr>
+                <w:noProof/>
+                <w:sz w:val="20"/>
+                <w:szCs w:val="20"/>
+              </w:rPr>
+            </w:pPr>
+            <w:r>
+              <w:rPr>
+                <w:noProof/>
+                <w:sz w:val="20"/>
+                <w:szCs w:val="20"/>
+              </w:rPr>
+              <w:t>(1)</w:t>
+            </w:r>
+          </w:p>
+        </w:tc>
+        <w:tc>
+          <w:tcPr>
+            <w:tcW w:w="1843" w:type="dxa"/>
+          </w:tcPr>
+          <w:p>
+            <w:pPr>
+              <w:jc w:val="center"/>
+              <w:rPr>
+                <w:noProof/>
+                <w:sz w:val="20"/>
+                <w:szCs w:val="20"/>
+              </w:rPr>
+            </w:pPr>
+            <w:r>
+              <w:rPr>
+                <w:noProof/>
+                <w:sz w:val="20"/>
+                <w:szCs w:val="20"/>
+              </w:rPr>
+              <w:t>(</w:t>
+            </w:r>
+            <w:r>
+              <w:rPr>
+                <w:noProof/>
+                <w:sz w:val="20"/>
+                <w:szCs w:val="20"/>
+              </w:rPr>
+              <w:t>2</w:t>
+            </w:r>
+            <w:r>
+              <w:rPr>
+                <w:noProof/>
+                <w:sz w:val="20"/>
+                <w:szCs w:val="20"/>
+              </w:rPr>
+              <w:t>)</w:t>
+            </w:r>
+          </w:p>
+        </w:tc>
+        <w:tc>
+          <w:tcPr>
+            <w:tcW w:w="1285" w:type="dxa"/>
+          </w:tcPr>
+          <w:p>
+            <w:pPr>
+              <w:jc w:val="center"/>
+              <w:rPr>
+                <w:noProof/>
+                <w:sz w:val="20"/>
+                <w:szCs w:val="20"/>
+              </w:rPr>
+            </w:pPr>
+            <w:r>
+              <w:rPr>
+                <w:noProof/>
+                <w:sz w:val="20"/>
+                <w:szCs w:val="20"/>
+              </w:rPr>
+              <w:t>(</w:t>
+            </w:r>
+            <w:r>
+              <w:rPr>
+                <w:noProof/>
+                <w:sz w:val="20"/>
+                <w:szCs w:val="20"/>
+              </w:rPr>
+              <w:t>3</w:t>
+            </w:r>
+            <w:r>
+              <w:rPr>
+                <w:noProof/>
+                <w:sz w:val="20"/>
+                <w:szCs w:val="20"/>
+              </w:rPr>
+              <w:t>)</w:t>
+            </w:r>
+          </w:p>
+        </w:tc>
+        <w:tc>
+          <w:tcPr>
+            <w:tcW w:w="1414" w:type="dxa"/>
+          </w:tcPr>
+          <w:p>
+            <w:pPr>
+              <w:jc w:val="center"/>
+              <w:rPr>
+                <w:noProof/>
+                <w:sz w:val="20"/>
+                <w:szCs w:val="20"/>
+              </w:rPr>
+            </w:pPr>
+            <w:r>
+              <w:rPr>
+                <w:noProof/>
+                <w:sz w:val="20"/>
+                <w:szCs w:val="20"/>
+              </w:rPr>
+              <w:t>(</w:t>
+            </w:r>
+            <w:r>
+              <w:rPr>
+                <w:noProof/>
+                <w:sz w:val="20"/>
+                <w:szCs w:val="20"/>
+              </w:rPr>
+              <w:t>4</w:t>
+            </w:r>
+            <w:r>
+              <w:rPr>
+                <w:noProof/>
+                <w:sz w:val="20"/>
+                <w:szCs w:val="20"/>
+              </w:rPr>
+              <w:t>)</w:t>
+            </w:r>
+          </w:p>
+        </w:tc>
+        <w:tc>
+          <w:tcPr>
+            <w:tcW w:w="1128" w:type="dxa"/>
+          </w:tcPr>
+          <w:p>
+            <w:pPr>
+              <w:jc w:val="center"/>
+              <w:rPr>
+                <w:noProof/>
+                <w:sz w:val="20"/>
+                <w:szCs w:val="20"/>
+              </w:rPr>
+            </w:pPr>
+            <w:r>
+              <w:rPr>
+                <w:noProof/>
+                <w:sz w:val="20"/>
+                <w:szCs w:val="20"/>
+              </w:rPr>
+              <w:t>(</w:t>
+            </w:r>
+            <w:r>
+              <w:rPr>
+                <w:noProof/>
+                <w:sz w:val="20"/>
+                <w:szCs w:val="20"/>
+              </w:rPr>
+              <w:t>5</w:t>
+            </w:r>
+            <w:r>
+              <w:rPr>
+                <w:noProof/>
+                <w:sz w:val="20"/>
+                <w:szCs w:val="20"/>
+              </w:rPr>
+              <w:t>)</w:t>
+            </w:r>
+          </w:p>
+        </w:tc>
+        <w:tc>
+          <w:tcPr>
+            <w:tcW w:w="1140" w:type="dxa"/>
+            <w:gridSpan w:val="2"/>
+          </w:tcPr>
+          <w:p>
+            <w:pPr>
+              <w:jc w:val="center"/>
+              <w:rPr>
+                <w:noProof/>
+                <w:sz w:val="20"/>
+                <w:szCs w:val="20"/>
+              </w:rPr>
+            </w:pPr>
+            <w:r>
+              <w:rPr>
+                <w:noProof/>
+                <w:sz w:val="20"/>
+                <w:szCs w:val="20"/>
+              </w:rPr>
+              <w:t>(</w:t>
+            </w:r>
+            <w:r>
+              <w:rPr>
+                <w:noProof/>
+                <w:sz w:val="20"/>
+                <w:szCs w:val="20"/>
+              </w:rPr>
+              <w:t>6</w:t>
+            </w:r>
+            <w:r>
+              <w:rPr>
+                <w:noProof/>
+                <w:sz w:val="20"/>
+                <w:szCs w:val="20"/>
+              </w:rPr>
+              <w:t>)</w:t>
+            </w:r>
+          </w:p>
+        </w:tc>
+        <w:tc>
+          <w:tcPr>
+            <w:tcW w:w="2189" w:type="dxa"/>
+          </w:tcPr>
+          <w:p>
+            <w:pPr>
+              <w:jc w:val="center"/>
+              <w:rPr>
+                <w:noProof/>
+                <w:sz w:val="20"/>
+                <w:szCs w:val="20"/>
+              </w:rPr>
+            </w:pPr>
+            <w:r>
+              <w:rPr>
+                <w:noProof/>
+                <w:sz w:val="20"/>
+                <w:szCs w:val="20"/>
+              </w:rPr>
+              <w:t>(</w:t>
+            </w:r>
+            <w:r>
+              <w:rPr>
+                <w:noProof/>
+                <w:sz w:val="20"/>
+                <w:szCs w:val="20"/>
+              </w:rPr>
+              <w:t>7</w:t>
+            </w:r>
+            <w:r>
+              <w:rPr>
+                <w:noProof/>
+                <w:sz w:val="20"/>
+                <w:szCs w:val="20"/>
+              </w:rPr>
+              <w:t>)</w:t>
+            </w:r>
+          </w:p>
+        </w:tc>
+      </w:tr>
+      <w:tr>
+        <w:trPr>
+          <w:trHeight w:val="820"/>
+        </w:trPr>
+        <w:tc>
+          <w:tcPr>
+            <w:tcW w:w="562" w:type="dxa"/>
+          </w:tcPr>
+          <w:p>
+            <w:pPr>
+              <w:jc w:val="center"/>
+              <w:rPr>
+                <w:noProof/>
+                <w:sz w:val="20"/>
+                <w:szCs w:val="20"/>
+              </w:rPr>
+            </w:pPr>
+            <w:r>
+              <w:rPr>
+                <w:noProof/>
+                <w:sz w:val="20"/>
+                <w:szCs w:val="20"/>
+              </w:rPr>
+              <w:t>1.</w:t>
+            </w:r>
+          </w:p>
+          <w:p>
+            <w:pPr>
+              <w:jc w:val="center"/>
+              <w:rPr>
+                <w:noProof/>
+                <w:sz w:val="20"/>
+                <w:szCs w:val="20"/>
+              </w:rPr>
+            </w:pPr>
+          </w:p>
+        </w:tc>
+        <w:tc>
+          <w:tcPr>
+            <w:tcW w:w="1843" w:type="dxa"/>
+          </w:tcPr>
+          <w:p>
+            <w:pPr>
+              <w:rPr>
+                <w:noProof/>
+                <w:sz w:val="20"/>
+                <w:szCs w:val="20"/>
+              </w:rPr>
+            </w:pPr>
+            <w:r>
+              <w:rPr>
+                <w:noProof/>
+                <w:sz w:val="20"/>
+                <w:szCs w:val="20"/>
+              </w:rPr>
+              <w:t>Pengolahan Data</w:t>
+            </w:r>
+          </w:p>
+        </w:tc>
+        <w:tc>
+          <w:tcPr>
+            <w:tcW w:w="1285" w:type="dxa"/>
+          </w:tcPr>
+          <w:p>
+            <w:pPr>
+              <w:jc w:val="center"/>
+              <w:rPr>
+                <w:noProof/>
+                <w:sz w:val="20"/>
+                <w:szCs w:val="20"/>
+              </w:rPr>
+            </w:pPr>
+            <w:r>
+              <w:rPr>
+                <w:noProof/>
+                <w:sz w:val="20"/>
+                <w:szCs w:val="20"/>
+              </w:rPr>
+              <w:t>02-01-2020</w:t>
+            </w:r>
+          </w:p>
+          <w:p>
+            <w:pPr>
+              <w:jc w:val="center"/>
+              <w:rPr>
+                <w:noProof/>
+                <w:sz w:val="20"/>
+                <w:szCs w:val="20"/>
+              </w:rPr>
+            </w:pPr>
+            <w:r>
+              <w:rPr>
+                <w:noProof/>
+                <w:sz w:val="20"/>
+                <w:szCs w:val="20"/>
+              </w:rPr>
+              <w:t>s.d</w:t>
+            </w:r>
+          </w:p>
+          <w:p>
+            <w:pPr>
+              <w:jc w:val="center"/>
+              <w:rPr>
+                <w:noProof/>
+                <w:sz w:val="20"/>
+                <w:szCs w:val="20"/>
+              </w:rPr>
+            </w:pPr>
+            <w:r>
+              <w:rPr>
+                <w:noProof/>
+                <w:sz w:val="20"/>
+                <w:szCs w:val="20"/>
+              </w:rPr>
+              <w:t>30-10-2020</w:t>
+            </w:r>
+          </w:p>
+        </w:tc>
+        <w:tc>
+          <w:tcPr>
+            <w:tcW w:w="1414" w:type="dxa"/>
+          </w:tcPr>
+          <w:p>
+            <w:pPr>
+              <w:rPr>
+                <w:noProof/>
+                <w:sz w:val="20"/>
+                <w:szCs w:val="20"/>
+              </w:rPr>
+            </w:pPr>
+            <w:r>
+              <w:rPr>
+                <w:noProof/>
+                <w:sz w:val="20"/>
+                <w:szCs w:val="20"/>
+              </w:rPr>
+              <w:t>Laporan</w:t>
+            </w:r>
+          </w:p>
+          <w:p>
+            <w:pPr>
+              <w:rPr>
+                <w:noProof/>
+                <w:sz w:val="20"/>
+                <w:szCs w:val="20"/>
+              </w:rPr>
+            </w:pPr>
+          </w:p>
+          <w:p>
+            <w:pPr>
+              <w:rPr>
+                <w:noProof/>
+                <w:sz w:val="20"/>
+                <w:szCs w:val="20"/>
+              </w:rPr>
+            </w:pPr>
+          </w:p>
+          <w:p>
+            <w:pPr>
+              <w:rPr>
+                <w:noProof/>
+                <w:sz w:val="20"/>
+                <w:szCs w:val="20"/>
+              </w:rPr>
+            </w:pPr>
+          </w:p>
+        </w:tc>
+        <w:tc>
+          <w:tcPr>
+            <w:tcW w:w="1128" w:type="dxa"/>
+          </w:tcPr>
+          <w:p>
+            <w:pPr>
+              <w:jc w:val="center"/>
+              <w:rPr>
+                <w:noProof/>
+                <w:sz w:val="20"/>
+                <w:szCs w:val="20"/>
+              </w:rPr>
+            </w:pPr>
+            <w:r>
+              <w:rPr>
+                <w:noProof/>
+                <w:sz w:val="20"/>
+                <w:szCs w:val="20"/>
+              </w:rPr>
+              <w:t>x</w:t>
+            </w:r>
+          </w:p>
+          <w:p>
+            <w:pPr>
+              <w:rPr>
+                <w:noProof/>
+                <w:sz w:val="20"/>
+                <w:szCs w:val="20"/>
+              </w:rPr>
+            </w:pPr>
+          </w:p>
+        </w:tc>
+        <w:tc>
+          <w:tcPr>
+            <w:tcW w:w="1140" w:type="dxa"/>
+            <w:gridSpan w:val="2"/>
+          </w:tcPr>
+          <w:p>
+            <w:pPr>
+              <w:jc w:val="right"/>
+              <w:rPr>
+                <w:noProof/>
+                <w:sz w:val="20"/>
+                <w:szCs w:val="20"/>
+              </w:rPr>
+            </w:pPr>
+            <w:r>
+              <w:rPr>
+                <w:noProof/>
+                <w:sz w:val="20"/>
+                <w:szCs w:val="20"/>
+              </w:rPr>
+              <w:t>?,???</w:t>
+            </w:r>
+          </w:p>
+          <w:p>
+            <w:pPr>
+              <w:jc w:val="right"/>
+              <w:rPr>
+                <w:noProof/>
+                <w:sz w:val="20"/>
+                <w:szCs w:val="20"/>
+              </w:rPr>
+            </w:pPr>
+          </w:p>
+        </w:tc>
+        <w:tc>
+          <w:tcPr>
+            <w:tcW w:w="2189" w:type="dxa"/>
+          </w:tcPr>
+          <w:p>
+            <w:pPr>
+              <w:rPr>
+                <w:noProof/>
+                <w:sz w:val="20"/>
+                <w:szCs w:val="20"/>
+              </w:rPr>
+            </w:pPr>
+            <w:r>
+              <w:rPr>
+                <w:noProof/>
+                <w:sz w:val="20"/>
+                <w:szCs w:val="20"/>
+              </w:rPr>
+              <w:t>- Surat Penugasan</w:t>
+            </w:r>
+          </w:p>
+          <w:p>
+            <w:pPr>
+              <w:rPr>
+                <w:noProof/>
+                <w:sz w:val="20"/>
+                <w:szCs w:val="20"/>
+              </w:rPr>
+            </w:pPr>
+            <w:r>
+              <w:rPr>
+                <w:noProof/>
+                <w:sz w:val="20"/>
+                <w:szCs w:val="20"/>
+              </w:rPr>
+              <w:t>- Bukti Fisik</w:t>
+            </w:r>
+          </w:p>
+        </w:tc>
+      </w:tr>
+      <w:tr>
+        <w:trPr>
+          <w:trHeight w:val="820"/>
+        </w:trPr>
+        <w:tc>
+          <w:tcPr>
+            <w:tcW w:w="562" w:type="dxa"/>
+          </w:tcPr>
+          <w:p>
+            <w:pPr>
+              <w:jc w:val="center"/>
+              <w:rPr>
+                <w:noProof/>
+                <w:sz w:val="20"/>
+                <w:szCs w:val="20"/>
+              </w:rPr>
+            </w:pPr>
+            <w:r>
+              <w:rPr>
+                <w:noProof/>
+                <w:sz w:val="20"/>
+                <w:szCs w:val="20"/>
+              </w:rPr>
+              <w:t>2.</w:t>
+            </w:r>
+          </w:p>
+        </w:tc>
+        <w:tc>
+          <w:tcPr>
+            <w:tcW w:w="1843" w:type="dxa"/>
+          </w:tcPr>
+          <w:p>
+            <w:pPr>
+              <w:rPr>
+                <w:noProof/>
+                <w:sz w:val="20"/>
+                <w:szCs w:val="20"/>
+              </w:rPr>
+            </w:pPr>
+            <w:r>
+              <w:rPr>
+                <w:noProof/>
+                <w:sz w:val="20"/>
+                <w:szCs w:val="20"/>
+              </w:rPr>
+              <w:t>Sistem Informasi</w:t>
+            </w:r>
+          </w:p>
+        </w:tc>
+        <w:tc>
+          <w:tcPr>
+            <w:tcW w:w="1285" w:type="dxa"/>
+          </w:tcPr>
+          <w:p>
+            <w:pPr>
+              <w:jc w:val="center"/>
+              <w:rPr>
+                <w:noProof/>
+                <w:sz w:val="20"/>
+                <w:szCs w:val="20"/>
+              </w:rPr>
+            </w:pPr>
+            <w:r>
+              <w:rPr>
+                <w:noProof/>
+                <w:sz w:val="20"/>
+                <w:szCs w:val="20"/>
+              </w:rPr>
+              <w:t>12-03-2020</w:t>
+            </w:r>
+          </w:p>
+        </w:tc>
+        <w:tc>
+          <w:tcPr>
+            <w:tcW w:w="1414" w:type="dxa"/>
+          </w:tcPr>
+          <w:p>
+            <w:pPr>
+              <w:rPr>
+                <w:noProof/>
+                <w:sz w:val="20"/>
+                <w:szCs w:val="20"/>
+              </w:rPr>
+            </w:pPr>
+            <w:r>
+              <w:rPr>
+                <w:noProof/>
+                <w:sz w:val="20"/>
+                <w:szCs w:val="20"/>
+              </w:rPr>
+              <w:t>Laporan</w:t>
+            </w:r>
+          </w:p>
+        </w:tc>
+        <w:tc>
+          <w:tcPr>
+            <w:tcW w:w="1128" w:type="dxa"/>
+          </w:tcPr>
+          <w:p>
+            <w:pPr>
+              <w:jc w:val="center"/>
+              <w:rPr>
+                <w:noProof/>
+                <w:sz w:val="20"/>
+                <w:szCs w:val="20"/>
+              </w:rPr>
+            </w:pPr>
+            <w:r>
+              <w:rPr>
+                <w:noProof/>
+                <w:sz w:val="20"/>
+                <w:szCs w:val="20"/>
+              </w:rPr>
+              <w:t>1</w:t>
+            </w:r>
+          </w:p>
+        </w:tc>
+        <w:tc>
+          <w:tcPr>
+            <w:tcW w:w="1140" w:type="dxa"/>
+            <w:gridSpan w:val="2"/>
+          </w:tcPr>
+          <w:p>
+            <w:pPr>
+              <w:jc w:val="right"/>
+              <w:rPr>
+                <w:noProof/>
+                <w:sz w:val="20"/>
+                <w:szCs w:val="20"/>
+              </w:rPr>
+            </w:pPr>
+            <w:r>
+              <w:rPr>
+                <w:noProof/>
+                <w:sz w:val="20"/>
+                <w:szCs w:val="20"/>
+              </w:rPr>
+              <w:t>0,110</w:t>
+            </w:r>
+          </w:p>
+        </w:tc>
+        <w:tc>
+          <w:tcPr>
+            <w:tcW w:w="2189" w:type="dxa"/>
+          </w:tcPr>
+          <w:p>
+            <w:pPr>
+              <w:rPr>
+                <w:noProof/>
+                <w:sz w:val="20"/>
+                <w:szCs w:val="20"/>
+              </w:rPr>
+            </w:pPr>
+            <w:r>
+              <w:rPr>
+                <w:noProof/>
+                <w:sz w:val="20"/>
+                <w:szCs w:val="20"/>
+              </w:rPr>
+              <w:t>- Surat Penugasan</w:t>
+            </w:r>
+            <w:r>
+              <w:rPr>
+                <w:noProof/>
+                <w:sz w:val="20"/>
+                <w:szCs w:val="20"/>
+              </w:rPr>
+              <w:br/>
+              <w:t>- Bukti Fisik</w:t>
+            </w:r>
+            <w:bookmarkStart w:id="6" w:name="_GoBack"/>
+            <w:bookmarkEnd w:id="6"/>
+          </w:p>
+        </w:tc>
+      </w:tr>
+      <w:tr>
+        <w:trPr>
+          <w:cantSplit/>
+          <w:trHeight w:val="306"/>
+        </w:trPr>
+        <w:tc>
+          <w:tcPr>
+            <w:tcW w:w="6232" w:type="dxa"/>
+            <w:gridSpan w:val="5"/>
+          </w:tcPr>
+          <w:p>
+            <w:pPr>
+              <w:jc w:val="center"/>
+              <w:rPr>
+                <w:b/>
+                <w:bCs/>
+                <w:noProof/>
+                <w:sz w:val="20"/>
+                <w:szCs w:val="20"/>
+              </w:rPr>
+            </w:pPr>
+            <w:r>
+              <w:rPr>
+                <w:b/>
+                <w:bCs/>
+                <w:noProof/>
+                <w:sz w:val="20"/>
+                <w:szCs w:val="20"/>
+              </w:rPr>
+              <w:t>Jumlah</w:t>
+            </w:r>
+          </w:p>
+        </w:tc>
+        <w:tc>
+          <w:tcPr>
+            <w:tcW w:w="1134" w:type="dxa"/>
+          </w:tcPr>
+          <w:p>
+            <w:pPr>
+              <w:jc w:val="right"/>
+              <w:rPr>
+                <w:b/>
+                <w:noProof/>
+                <w:sz w:val="20"/>
+                <w:szCs w:val="20"/>
+              </w:rPr>
+            </w:pPr>
+            <w:r>
+              <w:rPr>
+                <w:b/>
+                <w:noProof/>
+                <w:sz w:val="20"/>
+                <w:szCs w:val="20"/>
+              </w:rPr>
+              <w:t>?,???</w:t>
+            </w:r>
+          </w:p>
+        </w:tc>
+        <w:tc>
+          <w:tcPr>
+            <w:tcW w:w="2195" w:type="dxa"/>
+            <w:gridSpan w:val="2"/>
+          </w:tcPr>
+          <w:p>
+            <w:pPr>
+              <w:rPr>
+                <w:b/>
+                <w:noProof/>
+                <w:sz w:val="20"/>
+                <w:szCs w:val="20"/>
+              </w:rPr>
+            </w:pPr>
+          </w:p>
+        </w:tc>
+      </w:tr>
+    </w:tbl>
+    <w:p>
+      <w:pPr>
+        <w:pStyle w:val="Default"/>
+        <w:spacing w:after="120"/>
+        <w:rPr>
+          <w:b w:val="0"/>
+          <w:bCs w:val="0"/>
+          <w:noProof/>
+          <w:color w:val="auto"/>
+          <w:sz w:val="16"/>
+          <w:szCs w:val="16"/>
+        </w:rPr>
+      </w:pPr>
+    </w:p>
+    <w:p>
+      <w:pPr>
+        <w:rPr>
+          <w:noProof/>
+        </w:rPr>
+      </w:pPr>
+      <w:r>
+        <w:rPr>
+          <w:noProof/>
+        </w:rPr>
+        <w:t xml:space="preserve">Demikian pernyataan ini dibuat untuk dapat dipergunakan sebagaimana mestinya. </w:t>
+      </w:r>
+    </w:p>
+    <w:p>
+      <w:pPr>
+        <w:pStyle w:val="Default"/>
+        <w:rPr>
+          <w:noProof/>
+          <w:sz w:val="16"/>
+          <w:szCs w:val="16"/>
+        </w:rPr>
+      </w:pPr>
+      <w:r>
+        <w:rPr>
+          <w:noProof/>
+          <w:sz w:val="16"/>
+          <w:szCs w:val="16"/>
+        </w:rPr>
+        <mc:AlternateContent>
+          <mc:Choice Requires="wps">
+            <w:drawing>
+              <wp:anchor distT="0" distB="0" distL="114300" distR="114300" simplePos="0" relativeHeight="251667456" behindDoc="0" locked="0" layoutInCell="1" allowOverlap="1" wp14:anchorId="1108C617" wp14:editId="18A41615">
+                <wp:simplePos x="0" y="0"/>
+                <wp:positionH relativeFrom="column">
+                  <wp:posOffset>3073400</wp:posOffset>
+                </wp:positionH>
+                <wp:positionV relativeFrom="paragraph">
+                  <wp:posOffset>210397</wp:posOffset>
+                </wp:positionV>
+                <wp:extent cx="2971377" cy="1617134"/>
+                <wp:effectExtent l="0" t="0" r="635" b="0"/>
+                <wp:wrapNone/>
+                <wp:docPr id="5" name="Text Box 5"/>
+                <wp:cNvGraphicFramePr/>
+                <a:graphic xmlns:a="http://schemas.openxmlformats.org/drawingml/2006/main">
+                  <a:graphicData uri="http://schemas.microsoft.com/office/word/2010/wordprocessingShape">
+                    <wps:wsp>
+                      <wps:cNvSpPr txBox="1"/>
+                      <wps:spPr>
+                        <a:xfrm>
+                          <a:off x="0" y="0"/>
+                          <a:ext cx="2971377" cy="1617134"/>
+                        </a:xfrm>
+                        <a:prstGeom prst="rect">
+                          <a:avLst/>
+                        </a:prstGeom>
+                        <a:solidFill>
+                          <a:schemeClr val="lt1"/>
+                        </a:solidFill>
+                        <a:ln w="6350">
+                          <a:noFill/>
+                        </a:ln>
+                      </wps:spPr>
+                      <wps:txbx>
+                        <w:txbxContent>
+                          <w:p>
+                            <w:pPr>
+                              <w:pStyle w:val="CM2"/>
+                              <w:spacing w:before="120" w:after="120" w:line="240" w:lineRule="auto"/>
+                              <w:jc w:val="center"/>
+                              <w:rPr>
+                                <w:b w:val="0"/>
+                                <w:bCs w:val="0"/>
+                                <w:noProof/>
+                                <w:sz w:val="22"/>
+                                <w:szCs w:val="22"/>
+                              </w:rPr>
+                            </w:pPr>
+                            <w:r>
+                              <w:rPr>
+                                <w:b w:val="0"/>
+                                <w:bCs w:val="0"/>
+                                <w:noProof/>
+                                <w:sz w:val="22"/>
+                                <w:szCs w:val="22"/>
+                              </w:rPr>
+                              <w:t xml:space="preserve">Jakarta,      </w:t>
+                            </w:r>
+                            <w:r>
+                              <w:rPr>
+                                <w:b w:val="0"/>
+                                <w:bCs w:val="0"/>
+                                <w:noProof/>
+                                <w:sz w:val="22"/>
+                                <w:szCs w:val="22"/>
+                              </w:rPr>
+                              <w:t xml:space="preserve"> Oktober </w:t>
+                            </w:r>
+                            <w:r>
+                              <w:rPr>
+                                <w:b w:val="0"/>
+                                <w:bCs w:val="0"/>
+                                <w:noProof/>
+                                <w:sz w:val="22"/>
+                                <w:szCs w:val="22"/>
+                              </w:rPr>
+                              <w:t>20</w:t>
+                            </w:r>
+                            <w:r>
+                              <w:rPr>
+                                <w:b w:val="0"/>
+                                <w:bCs w:val="0"/>
+                                <w:noProof/>
+                                <w:sz w:val="22"/>
+                                <w:szCs w:val="22"/>
+                              </w:rPr>
+                              <w:t>20</w:t>
+                            </w:r>
+                          </w:p>
+                          <w:p>
+                            <w:pPr>
+                              <w:jc w:val="center"/>
+                              <w:rPr>
+                                <w:noProof/>
+                              </w:rPr>
+                            </w:pPr>
+                            <w:r>
+                              <w:rPr>
+                                <w:noProof/>
+                              </w:rPr>
+                              <w:fldChar w:fldCharType="begin"/>
+                            </w:r>
+                            <w:r>
+                              <w:rPr>
+                                <w:noProof/>
+                              </w:rPr>
+                              <w:instrText xml:space="preserve"> MERGEFIELD Jabatan_Kabid </w:instrText>
+                            </w:r>
+                            <w:r>
+                              <w:rPr>
+                                <w:noProof/>
+                              </w:rPr>
+                              <w:fldChar w:fldCharType="separate"/>
+                            </w:r>
+                            <w:r>
+                              <w:rPr>
+                                <w:noProof/>
+                              </w:rPr>
+                              <w:t>Kasubbid Kam Aplikasi Bid Jamkam</w:t>
+                            </w:r>
+                            <w:r>
+                              <w:rPr>
+                                <w:noProof/>
+                              </w:rPr>
+                              <w:fldChar w:fldCharType="end"/>
+                            </w:r>
+                            <w:r>
+                              <w:rPr>
+                                <w:noProof/>
+                              </w:rPr>
+                              <w:t>,</w:t>
+                            </w:r>
+                          </w:p>
+                          <w:p>
+                            <w:pPr>
+                              <w:pStyle w:val="Default"/>
+                              <w:spacing w:after="120"/>
+                              <w:ind w:left="4253"/>
+                              <w:jc w:val="center"/>
+                              <w:rPr>
+                                <w:noProof/>
+                              </w:rPr>
+                            </w:pPr>
+                          </w:p>
+                          <w:p>
+                            <w:pPr>
+                              <w:pStyle w:val="Default"/>
+                              <w:tabs>
+                                <w:tab w:val="left" w:pos="6300"/>
+                              </w:tabs>
+                              <w:spacing w:after="120"/>
+                              <w:ind w:left="4253"/>
+                              <w:jc w:val="center"/>
+                              <w:rPr>
+                                <w:noProof/>
+                              </w:rPr>
+                            </w:pPr>
+                          </w:p>
+                          <w:p>
+                            <w:pPr>
+                              <w:pStyle w:val="Default"/>
+                              <w:tabs>
+                                <w:tab w:val="left" w:pos="6300"/>
+                              </w:tabs>
+                              <w:spacing w:after="120"/>
+                              <w:ind w:left="4253"/>
+                              <w:jc w:val="center"/>
+                              <w:rPr>
+                                <w:noProof/>
+                              </w:rPr>
+                            </w:pPr>
+                          </w:p>
+                          <w:p>
+                            <w:pPr>
+                              <w:jc w:val="center"/>
+                              <w:rPr>
+                                <w:noProof/>
+                              </w:rPr>
+                            </w:pPr>
+                            <w:r>
+                              <w:rPr>
+                                <w:noProof/>
+                              </w:rPr>
+                              <w:fldChar w:fldCharType="begin"/>
+                            </w:r>
+                            <w:r>
+                              <w:rPr>
+                                <w:noProof/>
+                              </w:rPr>
+                              <w:instrText xml:space="preserve"> MERGEFIELD Nama_Kabid </w:instrText>
+                            </w:r>
+                            <w:r>
+                              <w:rPr>
+                                <w:noProof/>
+                              </w:rPr>
+                              <w:fldChar w:fldCharType="separate"/>
+                            </w:r>
+                            <w:r>
+                              <w:rPr>
+                                <w:noProof/>
+                              </w:rPr>
+                              <w:t>Eko Joko Murwanto, S.Kom., M.SI.</w:t>
+                            </w:r>
+                            <w:r>
+                              <w:rPr>
+                                <w:noProof/>
+                              </w:rPr>
+                              <w:fldChar w:fldCharType="end"/>
+                            </w:r>
+                          </w:p>
+                          <w:p>
+                            <w:pPr>
+                              <w:jc w:val="center"/>
+                              <w:rPr>
+                                <w:noProof/>
+                              </w:rPr>
+                            </w:pPr>
+                            <w:r>
+                              <w:rPr>
+                                <w:noProof/>
+                              </w:rPr>
+                              <w:t xml:space="preserve"> </w:t>
+                            </w:r>
+                            <w:r>
+                              <w:rPr>
+                                <w:noProof/>
+                              </w:rPr>
+                              <w:fldChar w:fldCharType="begin"/>
+                            </w:r>
+                            <w:r>
+                              <w:rPr>
+                                <w:noProof/>
+                              </w:rPr>
+                              <w:instrText xml:space="preserve"> MERGEFIELD Pangkat_Kabid </w:instrText>
+                            </w:r>
+                            <w:r>
+                              <w:rPr>
+                                <w:noProof/>
+                              </w:rPr>
+                              <w:fldChar w:fldCharType="separate"/>
+                            </w:r>
+                            <w:r>
+                              <w:rPr>
+                                <w:noProof/>
+                              </w:rPr>
+                              <w:t>Pembina</w:t>
+                            </w:r>
+                            <w:r>
+                              <w:rPr>
+                                <w:noProof/>
+                              </w:rPr>
+                              <w:fldChar w:fldCharType="end"/>
+                            </w:r>
+                            <w:r>
+                              <w:rPr>
+                                <w:noProof/>
+                              </w:rPr>
+                              <w:t xml:space="preserve"> </w:t>
+                            </w:r>
+                            <w:r>
+                              <w:rPr>
+                                <w:noProof/>
+                              </w:rPr>
+                              <w:fldChar w:fldCharType="begin"/>
+                            </w:r>
+                            <w:r>
+                              <w:rPr>
+                                <w:noProof/>
+                              </w:rPr>
+                              <w:instrText xml:space="preserve"> MERGEFIELD Golongan_Kabid </w:instrText>
+                            </w:r>
+                            <w:r>
+                              <w:rPr>
+                                <w:noProof/>
+                              </w:rPr>
+                              <w:fldChar w:fldCharType="separate"/>
+                            </w:r>
+                            <w:r>
+                              <w:rPr>
+                                <w:noProof/>
+                              </w:rPr>
+                              <w:t>IV/a</w:t>
+                            </w:r>
+                            <w:r>
+                              <w:rPr>
+                                <w:noProof/>
+                              </w:rPr>
+                              <w:fldChar w:fldCharType="end"/>
+                            </w:r>
+                            <w:r>
+                              <w:rPr>
+                                <w:noProof/>
+                              </w:rPr>
+                              <w:t xml:space="preserve"> </w:t>
+                            </w:r>
+                            <w:r>
+                              <w:rPr>
+                                <w:noProof/>
+                              </w:rPr>
+                              <w:t xml:space="preserve">NIP. </w:t>
+                            </w:r>
+                            <w:r>
+                              <w:rPr>
+                                <w:noProof/>
+                              </w:rPr>
+                              <w:fldChar w:fldCharType="begin"/>
+                            </w:r>
+                            <w:r>
+                              <w:rPr>
+                                <w:noProof/>
+                              </w:rPr>
+                              <w:instrText xml:space="preserve"> MERGEFIELD NIP_Kabid </w:instrText>
+                            </w:r>
+                            <w:r>
+                              <w:rPr>
+                                <w:noProof/>
+                              </w:rPr>
+                              <w:fldChar w:fldCharType="separate"/>
+                            </w:r>
+                            <w:r>
+                              <w:rPr>
+                                <w:noProof/>
+                              </w:rPr>
+                              <w:t>197505252001121001</w:t>
+                            </w:r>
+                            <w:r>
+                              <w:rPr>
+                                <w:noProof/>
+                              </w:rPr>
+                              <w:fldChar w:fldCharType="end"/>
+                            </w:r>
+                          </w:p>
+                          <w:p>
+                            <w:pPr>
+                              <w:jc w:val="center"/>
+                            </w:pPr>
+                          </w:p>
+                        </w:txbxContent>
+                      </wps:txbx>
+                      <wps:bodyPr rot="0" spcFirstLastPara="0" vertOverflow="overflow" horzOverflow="overflow" vert="horz" wrap="square" lIns="91440" tIns="45720" rIns="91440" bIns="45720" numCol="1" spcCol="0" rtlCol="0" fromWordArt="0" anchor="t" anchorCtr="0" forceAA="0" compatLnSpc="1">
+                        <a:prstTxWarp prst="textNoShape">
+                          <a:avLst/>
+                        </a:prstTxWarp>
+                        <a:noAutofit/>
+                      </wps:bodyPr>
+                    </wps:wsp>
+                  </a:graphicData>
+                </a:graphic>
+                <wp14:sizeRelH relativeFrom="margin">
+                  <wp14:pctWidth>0</wp14:pctWidth>
+                </wp14:sizeRelH>
+                <wp14:sizeRelV relativeFrom="margin">
+                  <wp14:pctHeight>0</wp14:pctHeight>
+                </wp14:sizeRelV>
+              </wp:anchor>
+            </w:drawing>
+          </mc:Choice>
+          <mc:Fallback>
+            <w:pict>
+              <v:shape w14:anchorId="1108C617" id="Text Box 5" o:spid="_x0000_s1027" type="#_x0000_t202" style="position:absolute;margin-left:242pt;margin-top:16.55pt;width:233.95pt;height:127.35pt;z-index:251667456;visibility:visible;mso-wrap-style:square;mso-width-percent:0;mso-height-percent:0;mso-wrap-distance-left:9pt;mso-wrap-distance-top:0;mso-wrap-distance-right:9pt;mso-wrap-distance-bottom:0;mso-position-horizontal:absolute;mso-position-horizontal-relative:text;mso-position-vertical:absolute;mso-position-vertical-relative:text;mso-width-percent:0;mso-height-percent:0;mso-width-relative:margin;mso-height-relative:margin;v-text-anchor:top" o:gfxdata="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" fillcolor="white [3201]" stroked="f" strokeweight=".5pt">
+                <v:textbox>
+                  <w:txbxContent>
+                    <w:p>
+                      <w:pPr>
+                        <w:pStyle w:val="CM2"/>
+                        <w:spacing w:before="120" w:after="120" w:line="240" w:lineRule="auto"/>
+                        <w:jc w:val="center"/>
+                        <w:rPr>
+                          <w:b w:val="0"/>
+                          <w:bCs w:val="0"/>
+                          <w:noProof/>
+                          <w:sz w:val="22"/>
+                          <w:szCs w:val="22"/>
+                        </w:rPr>
+                      </w:pPr>
+                      <w:r>
+                        <w:rPr>
+                          <w:b w:val="0"/>
+                          <w:bCs w:val="0"/>
+                          <w:noProof/>
+                          <w:sz w:val="22"/>
+                          <w:szCs w:val="22"/>
+                        </w:rPr>
+                        <w:t xml:space="preserve">Jakarta,      </w:t>
+                      </w:r>
+                      <w:r>
+                        <w:rPr>
+                          <w:b w:val="0"/>
+                          <w:bCs w:val="0"/>
+                          <w:noProof/>
+                          <w:sz w:val="22"/>
+                          <w:szCs w:val="22"/>
+                        </w:rPr>
+                        <w:t xml:space="preserve"> Oktober </w:t>
+                      </w:r>
+                      <w:r>
+                        <w:rPr>
+                          <w:b w:val="0"/>
+                          <w:bCs w:val="0"/>
+                          <w:noProof/>
+                          <w:sz w:val="22"/>
+                          <w:szCs w:val="22"/>
+                        </w:rPr>
+                        <w:t>20</w:t>
+                      </w:r>
+                      <w:r>
+                        <w:rPr>
+                          <w:b w:val="0"/>
+                          <w:bCs w:val="0"/>
+                          <w:noProof/>
+                          <w:sz w:val="22"/>
+                          <w:szCs w:val="22"/>
+                        </w:rPr>
+                        <w:t>20</w:t>
+                      </w:r>
+                    </w:p>
+                    <w:p>
+                      <w:pPr>
+                        <w:jc w:val="center"/>
+                        <w:rPr>
+                          <w:noProof/>
+                        </w:rPr>
+                      </w:pPr>
+                      <w:r>
+                        <w:rPr>
+                          <w:noProof/>
+                        </w:rPr>
+                        <w:fldChar w:fldCharType="begin"/>
+                      </w:r>
+                      <w:r>
+                        <w:rPr>
+                          <w:noProof/>
+                        </w:rPr>
+                        <w:instrText xml:space="preserve"> MERGEFIELD Jabatan_Kabid </w:instrText>
+                      </w:r>
+                      <w:r>
+                        <w:rPr>
+                          <w:noProof/>
+                        </w:rPr>
+                        <w:fldChar w:fldCharType="separate"/>
+                      </w:r>
+                      <w:r>
+                        <w:rPr>
+                          <w:noProof/>
+                        </w:rPr>
+                        <w:t>Kasubbid Kam Aplikasi Bid Jamkam</w:t>
+                      </w:r>
+                      <w:r>
+                        <w:rPr>
+                          <w:noProof/>
+                        </w:rPr>
+                        <w:fldChar w:fldCharType="end"/>
+                      </w:r>
+                      <w:r>
+                        <w:rPr>
+                          <w:noProof/>
+                        </w:rPr>
+                        <w:t>,</w:t>
+                      </w:r>
+                    </w:p>
+                    <w:p>
+                      <w:pPr>
+                        <w:pStyle w:val="Default"/>
+                        <w:spacing w:after="120"/>
+                        <w:ind w:left="4253"/>
+                        <w:jc w:val="center"/>
+                        <w:rPr>
+                          <w:noProof/>
+                        </w:rPr>
+                      </w:pPr>
+                    </w:p>
+                    <w:p>
+                      <w:pPr>
+                        <w:pStyle w:val="Default"/>
+                        <w:tabs>
+                          <w:tab w:val="left" w:pos="6300"/>
+                        </w:tabs>
+                        <w:spacing w:after="120"/>
+                        <w:ind w:left="4253"/>
+                        <w:jc w:val="center"/>
+                        <w:rPr>
+                          <w:noProof/>
+                        </w:rPr>
+                      </w:pPr>
+                    </w:p>
+                    <w:p>
+                      <w:pPr>
+                        <w:pStyle w:val="Default"/>
+                        <w:tabs>
+                          <w:tab w:val="left" w:pos="6300"/>
+                        </w:tabs>
+                        <w:spacing w:after="120"/>
+                        <w:ind w:left="4253"/>
+                        <w:jc w:val="center"/>
+                        <w:rPr>
+                          <w:noProof/>
+                        </w:rPr>
+                      </w:pPr>
+                    </w:p>
+                    <w:p>
+                      <w:pPr>
+                        <w:jc w:val="center"/>
+                        <w:rPr>
+                          <w:noProof/>
+                        </w:rPr>
+                      </w:pPr>
+                      <w:r>
+                        <w:rPr>
+                          <w:noProof/>
+                        </w:rPr>
+                        <w:fldChar w:fldCharType="begin"/>
+                      </w:r>
+                      <w:r>
+                        <w:rPr>
+                          <w:noProof/>
+                        </w:rPr>
+                        <w:instrText xml:space="preserve"> MERGEFIELD Nama_Kabid </w:instrText>
+                      </w:r>
+                      <w:r>
+                        <w:rPr>
+                          <w:noProof/>
+                        </w:rPr>
+                        <w:fldChar w:fldCharType="separate"/>
+                      </w:r>
+                      <w:r>
+                        <w:rPr>
+                          <w:noProof/>
+                        </w:rPr>
+                        <w:t>Eko Joko Murwanto, S.Kom., M.SI.</w:t>
+                      </w:r>
+                      <w:r>
+                        <w:rPr>
+                          <w:noProof/>
+                        </w:rPr>
+                        <w:fldChar w:fldCharType="end"/>
+                      </w:r>
+                    </w:p>
+                    <w:p>
+                      <w:pPr>
+                        <w:jc w:val="center"/>
+                        <w:rPr>
+                          <w:noProof/>
+                        </w:rPr>
+                      </w:pPr>
+                      <w:r>
+                        <w:rPr>
+                          <w:noProof/>
+                        </w:rPr>
+                        <w:t xml:space="preserve"> </w:t>
+                      </w:r>
+                      <w:r>
+                        <w:rPr>
+                          <w:noProof/>
+                        </w:rPr>
+                        <w:fldChar w:fldCharType="begin"/>
+                      </w:r>
+                      <w:r>
+                        <w:rPr>
+                          <w:noProof/>
+                        </w:rPr>
+                        <w:instrText xml:space="preserve"> MERGEFIELD Pangkat_Kabid </w:instrText>
+                      </w:r>
+                      <w:r>
+                        <w:rPr>
+                          <w:noProof/>
+                        </w:rPr>
+                        <w:fldChar w:fldCharType="separate"/>
+                      </w:r>
+                      <w:r>
+                        <w:rPr>
+                          <w:noProof/>
+                        </w:rPr>
+                        <w:t>Pembina</w:t>
+                      </w:r>
+                      <w:r>
+                        <w:rPr>
+                          <w:noProof/>
+                        </w:rPr>
+                        <w:fldChar w:fldCharType="end"/>
+                      </w:r>
+                      <w:r>
+                        <w:rPr>
+                          <w:noProof/>
+                        </w:rPr>
+                        <w:t xml:space="preserve"> </w:t>
+                      </w:r>
+                      <w:r>
+                        <w:rPr>
+                          <w:noProof/>
+                        </w:rPr>
+                        <w:fldChar w:fldCharType="begin"/>
+                      </w:r>
+                      <w:r>
+                        <w:rPr>
+                          <w:noProof/>
+                        </w:rPr>
+                        <w:instrText xml:space="preserve"> MERGEFIELD Golongan_Kabid </w:instrText>
+                      </w:r>
+                      <w:r>
+                        <w:rPr>
+                          <w:noProof/>
+                        </w:rPr>
+                        <w:fldChar w:fldCharType="separate"/>
+                      </w:r>
+                      <w:r>
+                        <w:rPr>
+                          <w:noProof/>
+                        </w:rPr>
+                        <w:t>IV/a</w:t>
+                      </w:r>
+                      <w:r>
+                        <w:rPr>
+                          <w:noProof/>
+                        </w:rPr>
+                        <w:fldChar w:fldCharType="end"/>
+                      </w:r>
+                      <w:r>
+                        <w:rPr>
+                          <w:noProof/>
+                        </w:rPr>
+                        <w:t xml:space="preserve"> </w:t>
+                      </w:r>
+                      <w:r>
+                        <w:rPr>
+                          <w:noProof/>
+                        </w:rPr>
+                        <w:t xml:space="preserve">NIP. </w:t>
+                      </w:r>
+                      <w:r>
+                        <w:rPr>
+                          <w:noProof/>
+                        </w:rPr>
+                        <w:fldChar w:fldCharType="begin"/>
+                      </w:r>
+                      <w:r>
+                        <w:rPr>
+                          <w:noProof/>
+                        </w:rPr>
+                        <w:instrText xml:space="preserve"> MERGEFIELD NIP_Kabid </w:instrText>
+                      </w:r>
+                      <w:r>
+                        <w:rPr>
+                          <w:noProof/>
+                        </w:rPr>
+                        <w:fldChar w:fldCharType="separate"/>
+                      </w:r>
+                      <w:r>
+                        <w:rPr>
+                          <w:noProof/>
+                        </w:rPr>
+                        <w:t>197505252001121001</w:t>
+                      </w:r>
+                      <w:r>
+                        <w:rPr>
+                          <w:noProof/>
+                        </w:rPr>
+                        <w:fldChar w:fldCharType="end"/>
+                      </w:r>
+                    </w:p>
+                    <w:p>
+                      <w:pPr>
+                        <w:jc w:val="center"/>
+                      </w:pPr>
+                    </w:p>
+                  </w:txbxContent>
+                </v:textbox>
+              </v:shape>
+            </w:pict>
+          </mc:Fallback>
+        </mc:AlternateContent>
+      </w:r>
+    </w:p>
+    <w:p>
+      <w:pPr>
+        <w:rPr>
+          <w:lang w:eastAsia="en-US"/>
+        </w:rPr>
+      </w:pPr>
+    </w:p>
+    <w:p>
+      <w:pPr>
+        <w:rPr>
+          <w:lang w:eastAsia="en-US"/>
+        </w:rPr>
+      </w:pPr>
+    </w:p>
+    <w:p>
+      <w:pPr>
+        <w:rPr>
+          <w:lang w:eastAsia="en-US"/>
+        </w:rPr>
+      </w:pPr>
+    </w:p>
+    <w:p>
+      <w:pPr>
+        <w:rPr>
+          <w:lang w:eastAsia="en-US"/>
+        </w:rPr>
+      </w:pPr>
+    </w:p>
+    <w:p>
+      <w:pPr>
+        <w:rPr>
+          <w:lang w:eastAsia="en-US"/>
+        </w:rPr>
+      </w:pPr>
+    </w:p>
+    <w:p>
+      <w:pPr>
+        <w:rPr>
+          <w:lang w:eastAsia="en-US"/>
+        </w:rPr>
+      </w:pPr>
+    </w:p>
+    <w:p>
+      <w:pPr>
+        <w:rPr>
+          <w:lang w:eastAsia="en-US"/>
+        </w:rPr>
+      </w:pPr>
+    </w:p>
+    <w:p>
+      <w:pPr>
+        <w:rPr>
+          <w:lang w:eastAsia="en-US"/>
+        </w:rPr>
+      </w:pPr>
+    </w:p>
+    <w:p>
+      <w:pPr>
+        <w:rPr>
+          <w:lang w:eastAsia="en-US"/>
+        </w:rPr>
+      </w:pPr>
+    </w:p>
+    <w:p>
+      <w:pPr>
+        <w:rPr>
+          <w:lang w:eastAsia="en-US"/>
+        </w:rPr>
+      </w:pPr>
+    </w:p>
+    <w:p>
+      <w:pPr>
+        <w:rPr>
+          <w:lang w:eastAsia="en-US"/>
+        </w:rPr>
+      </w:pPr>
+    </w:p>
+    <w:p>
+      <w:pPr>
+        <w:rPr>
+          <w:rFonts w:cs="Arial"/>
+          <w:b/>
+          <w:bCs/>
+          <w:noProof/>
+          <w:color w:val="000000"/>
+          <w:sz w:val="16"/>
+          <w:szCs w:val="16"/>
+          <w:lang w:eastAsia="en-US"/>
+        </w:rPr>
+      </w:pPr>
+    </w:p>
+    <w:p>
+      <w:pPr>
+        <w:tabs>
+          <w:tab w:val="left" w:pos="497"/>
+        </w:tabs>
+        <w:rPr>
+          <w:lang w:eastAsia="en-US"/>
+        </w:rPr>
+      </w:pPr>
+      <w:r>
+        <w:rPr>
+          <w:lang w:eastAsia="en-US"/>
+        </w:rPr>
+        <w:tab/>
+      </w:r>
+    </w:p>
+    <w:p>
+      <w:pPr>
         <w:rPr>
           <w:rFonts w:cs="Arial"/>
           <w:b/>
@@ -5640,8 +8836,6 @@
           <w:szCs w:val="16"/>
         </w:rPr>
       </w:pPr>
-      <w:bookmarkStart w:id="6" w:name="_GoBack"/>
-      <w:bookmarkEnd w:id="6"/>
       <w:r>
         <w:rPr>
           <w:noProof/>
@@ -6009,7 +9203,7 @@
           </mc:Choice>
           <mc:Fallback>
             <w:pict>
-              <v:shape w14:anchorId="223FB4CA" id="Text Box 2" o:spid="_x0000_s1027" type="#_x0000_t202" style="position:absolute;margin-left:242pt;margin-top:16.55pt;width:233.95pt;height:127.35pt;z-index:251661312;visibility:visible;mso-wrap-style:square;mso-width-percent:0;mso-height-percent:0;mso-wrap-distance-left:9pt;mso-wrap-distance-top:0;mso-wrap-distance-right:9pt;mso-wrap-distance-bottom:0;mso-position-horizontal:absolute;mso-position-horizontal-relative:text;mso-position-vertical:absolute;mso-position-vertical-relative:text;mso-width-percent:0;mso-height-percent:0;mso-width-relative:margin;mso-height-relative:margin;v-text-anchor:top" o:gfxdata="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" fillcolor="white [3201]" stroked="f" strokeweight=".5pt">
+              <v:shape w14:anchorId="223FB4CA" id="Text Box 2" o:spid="_x0000_s1028" type="#_x0000_t202" style="position:absolute;margin-left:242pt;margin-top:16.55pt;width:233.95pt;height:127.35pt;z-index:251661312;visibility:visible;mso-wrap-style:square;mso-width-percent:0;mso-height-percent:0;mso-wrap-distance-left:9pt;mso-wrap-distance-top:0;mso-wrap-distance-right:9pt;mso-wrap-distance-bottom:0;mso-position-horizontal:absolute;mso-position-horizontal-relative:text;mso-position-vertical:absolute;mso-position-vertical-relative:text;mso-width-percent:0;mso-height-percent:0;mso-width-relative:margin;mso-height-relative:margin;v-text-anchor:top" o:gfxdata="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" fillcolor="white [3201]" stroked="f" strokeweight=".5pt">
                 <v:textbox>
                   <w:txbxContent>
                     <w:p>
@@ -8892,7 +12086,7 @@
           </mc:Choice>
           <mc:Fallback>
             <w:pict>
-              <v:shape w14:anchorId="3696383D" id="Text Box 3" o:spid="_x0000_s1028" type="#_x0000_t202" style="position:absolute;margin-left:242pt;margin-top:16.55pt;width:233.95pt;height:127.35pt;z-index:251663360;visibility:visible;mso-wrap-style:square;mso-width-percent:0;mso-height-percent:0;mso-wrap-distance-left:9pt;mso-wrap-distance-top:0;mso-wrap-distance-right:9pt;mso-wrap-distance-bottom:0;mso-position-horizontal:absolute;mso-position-horizontal-relative:text;mso-position-vertical:absolute;mso-position-vertical-relative:text;mso-width-percent:0;mso-height-percent:0;mso-width-relative:margin;mso-height-relative:margin;v-text-anchor:top" o:gfxdata="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" fillcolor="white [3201]" stroked="f" strokeweight=".5pt">
+              <v:shape w14:anchorId="3696383D" id="Text Box 3" o:spid="_x0000_s1029" type="#_x0000_t202" style="position:absolute;margin-left:242pt;margin-top:16.55pt;width:233.95pt;height:127.35pt;z-index:251663360;visibility:visible;mso-wrap-style:square;mso-width-percent:0;mso-height-percent:0;mso-wrap-distance-left:9pt;mso-wrap-distance-top:0;mso-wrap-distance-right:9pt;mso-wrap-distance-bottom:0;mso-position-horizontal:absolute;mso-position-horizontal-relative:text;mso-position-vertical:absolute;mso-position-vertical-relative:text;mso-width-percent:0;mso-height-percent:0;mso-width-relative:margin;mso-height-relative:margin;v-text-anchor:top" o:gfxdata="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" fillcolor="white [3201]" stroked="f" strokeweight=".5pt">
                 <v:textbox>
                   <w:txbxContent>
                     <w:p>
@@ -11995,7 +15189,7 @@
           </mc:Choice>
           <mc:Fallback>
             <w:pict>
-              <v:shape w14:anchorId="437AFBB2" id="Text Box 4" o:spid="_x0000_s1029" type="#_x0000_t202" style="position:absolute;margin-left:242pt;margin-top:16.55pt;width:233.95pt;height:127.35pt;z-index:251665408;visibility:visible;mso-wrap-style:square;mso-width-percent:0;mso-height-percent:0;mso-wrap-distance-left:9pt;mso-wrap-distance-top:0;mso-wrap-distance-right:9pt;mso-wrap-distance-bottom:0;mso-position-horizontal:absolute;mso-position-horizontal-relative:text;mso-position-vertical:absolute;mso-position-vertical-relative:text;mso-width-percent:0;mso-height-percent:0;mso-width-relative:margin;mso-height-relative:margin;v-text-anchor:top" o:gfxdata="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" fillcolor="white [3201]" stroked="f" strokeweight=".5pt">
+              <v:shape w14:anchorId="437AFBB2" id="Text Box 4" o:spid="_x0000_s1030" type="#_x0000_t202" style="position:absolute;margin-left:242pt;margin-top:16.55pt;width:233.95pt;height:127.35pt;z-index:251665408;visibility:visible;mso-wrap-style:square;mso-width-percent:0;mso-height-percent:0;mso-wrap-distance-left:9pt;mso-wrap-distance-top:0;mso-wrap-distance-right:9pt;mso-wrap-distance-bottom:0;mso-position-horizontal:absolute;mso-position-horizontal-relative:text;mso-position-vertical:absolute;mso-position-vertical-relative:text;mso-width-percent:0;mso-height-percent:0;mso-width-relative:margin;mso-height-relative:margin;v-text-anchor:top" o:gfxdata="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" fillcolor="white [3201]" stroked="f" strokeweight=".5pt">
                 <v:textbox>
                   <w:txbxContent>
                     <w:p>
@@ -13620,7 +16814,7 @@
 </file>
 
 <file path=customXml/itemProps1.xml><?xml version="1.0" encoding="utf-8"?>
-<ds:datastoreItem xmlns:ds="http://schemas.openxmlformats.org/officeDocument/2006/customXml" ds:itemID="{370FFB02-BFBC-4CC3-95CA-62C8FB8C23B1}">
+<ds:datastoreItem xmlns:ds="http://schemas.openxmlformats.org/officeDocument/2006/customXml" ds:itemID="{E57B64E7-5CD3-4B14-9EBE-0B91395D56D1}">
   <ds:schemaRefs>
     <ds:schemaRef ds:uri="http://schemas.openxmlformats.org/officeDocument/2006/bibliography"/>
   </ds:schemaRefs>

</xml_diff>